<commit_message>
[docs] minor fixes in "EDT" document
</commit_message>
<xml_diff>
--- a/docs/EDT.docx
+++ b/docs/EDT.docx
@@ -1,6 +1,6 @@
 
 <file path=word/document.xml><?xml version="1.0" encoding="utf-8"?>
-<w:document xmlns:wpc="http://schemas.microsoft.com/office/word/2010/wordprocessingCanvas" xmlns:cx="http://schemas.microsoft.com/office/drawing/2014/chartex" xmlns:cx1="http://schemas.microsoft.com/office/drawing/2015/9/8/chartex" xmlns:cx2="http://schemas.microsoft.com/office/drawing/2015/10/21/chartex" xmlns:cx3="http://schemas.microsoft.com/office/drawing/2016/5/9/chartex" xmlns:cx4="http://schemas.microsoft.com/office/drawing/2016/5/10/chartex" xmlns:cx5="http://schemas.microsoft.com/office/drawing/2016/5/11/chartex" xmlns:cx6="http://schemas.microsoft.com/office/drawing/2016/5/12/chartex" xmlns:cx7="http://schemas.microsoft.com/office/drawing/2016/5/13/chartex" xmlns:cx8="http://schemas.microsoft.com/office/drawing/2016/5/14/chartex" xmlns:mc="http://schemas.openxmlformats.org/markup-compatibility/2006" xmlns:aink="http://schemas.microsoft.com/office/drawing/2016/ink" xmlns:am3d="http://schemas.microsoft.com/office/drawing/2017/model3d" xmlns:o="urn:schemas-microsoft-com:office:office" xmlns:oel="http://schemas.microsoft.com/office/2019/extlst" xmlns:r="http://schemas.openxmlformats.org/officeDocument/2006/relationships" xmlns:m="http://schemas.openxmlformats.org/officeDocument/2006/math" xmlns:v="urn:schemas-microsoft-com:vml" xmlns:wp14="http://schemas.microsoft.com/office/word/2010/wordprocessingDrawing" xmlns:wp="http://schemas.openxmlformats.org/drawingml/2006/wordprocessingDrawing" xmlns:w10="urn:schemas-microsoft-com:office:word" xmlns:w="http://schemas.openxmlformats.org/wordprocessingml/2006/main" xmlns:w14="http://schemas.microsoft.com/office/word/2010/wordml" xmlns:w15="http://schemas.microsoft.com/office/word/2012/wordml" xmlns:w16cex="http://schemas.microsoft.com/office/word/2018/wordml/cex" xmlns:w16cid="http://schemas.microsoft.com/office/word/2016/wordml/cid" xmlns:w16="http://schemas.microsoft.com/office/word/2018/wordml" xmlns:w16du="http://schemas.microsoft.com/office/word/2023/wordml/word16du" xmlns:w16sdtdh="http://schemas.microsoft.com/office/word/2020/wordml/sdtdatahash" xmlns:w16se="http://schemas.microsoft.com/office/word/2015/wordml/symex" xmlns:wpg="http://schemas.microsoft.com/office/word/2010/wordprocessingGroup" xmlns:wpi="http://schemas.microsoft.com/office/word/2010/wordprocessingInk" xmlns:wne="http://schemas.microsoft.com/office/word/2006/wordml" xmlns:wps="http://schemas.microsoft.com/office/word/2010/wordprocessingShape" mc:Ignorable="w14 w15 w16se w16cid w16 w16cex w16sdtdh w16du wp14">
+<w:document xmlns:wpc="http://schemas.microsoft.com/office/word/2010/wordprocessingCanvas" xmlns:cx="http://schemas.microsoft.com/office/drawing/2014/chartex" xmlns:cx1="http://schemas.microsoft.com/office/drawing/2015/9/8/chartex" xmlns:cx2="http://schemas.microsoft.com/office/drawing/2015/10/21/chartex" xmlns:cx3="http://schemas.microsoft.com/office/drawing/2016/5/9/chartex" xmlns:cx4="http://schemas.microsoft.com/office/drawing/2016/5/10/chartex" xmlns:cx5="http://schemas.microsoft.com/office/drawing/2016/5/11/chartex" xmlns:cx6="http://schemas.microsoft.com/office/drawing/2016/5/12/chartex" xmlns:cx7="http://schemas.microsoft.com/office/drawing/2016/5/13/chartex" xmlns:cx8="http://schemas.microsoft.com/office/drawing/2016/5/14/chartex" xmlns:mc="http://schemas.openxmlformats.org/markup-compatibility/2006" xmlns:aink="http://schemas.microsoft.com/office/drawing/2016/ink" xmlns:am3d="http://schemas.microsoft.com/office/drawing/2017/model3d" xmlns:o="urn:schemas-microsoft-com:office:office" xmlns:r="http://schemas.openxmlformats.org/officeDocument/2006/relationships" xmlns:m="http://schemas.openxmlformats.org/officeDocument/2006/math" xmlns:v="urn:schemas-microsoft-com:vml" xmlns:wp14="http://schemas.microsoft.com/office/word/2010/wordprocessingDrawing" xmlns:wp="http://schemas.openxmlformats.org/drawingml/2006/wordprocessingDrawing" xmlns:w10="urn:schemas-microsoft-com:office:word" xmlns:w="http://schemas.openxmlformats.org/wordprocessingml/2006/main" xmlns:w14="http://schemas.microsoft.com/office/word/2010/wordml" xmlns:w15="http://schemas.microsoft.com/office/word/2012/wordml" xmlns:w16cid="http://schemas.microsoft.com/office/word/2016/wordml/cid" xmlns:w16se="http://schemas.microsoft.com/office/word/2015/wordml/symex" xmlns:wpg="http://schemas.microsoft.com/office/word/2010/wordprocessingGroup" xmlns:wpi="http://schemas.microsoft.com/office/word/2010/wordprocessingInk" xmlns:wne="http://schemas.microsoft.com/office/word/2006/wordml" xmlns:wps="http://schemas.microsoft.com/office/word/2010/wordprocessingShape" mc:Ignorable="w14 w15 w16se w16cid wp14">
   <w:body>
     <w:p>
       <w:r>
@@ -305,10 +305,10 @@
       <w:r>
         <w:lastRenderedPageBreak/>
         <w:drawing>
-          <wp:inline distT="0" distB="0" distL="0" distR="0" wp14:anchorId="25079E11" wp14:editId="5ECE0AB2">
-            <wp:extent cx="9144000" cy="4782185"/>
-            <wp:effectExtent l="0" t="0" r="0" b="0"/>
-            <wp:docPr id="986633117" name="Imagen 1" descr="Diagrama&#10;&#10;Descripción generada automáticamente"/>
+          <wp:inline distT="0" distB="0" distL="0" distR="0" wp14:anchorId="2D8AFF92" wp14:editId="454008DF">
+            <wp:extent cx="9500095" cy="4743450"/>
+            <wp:effectExtent l="0" t="0" r="6350" b="0"/>
+            <wp:docPr id="1" name="Imagen 1"/>
             <wp:cNvGraphicFramePr>
               <a:graphicFrameLocks xmlns:a="http://schemas.openxmlformats.org/drawingml/2006/main" noChangeAspect="1"/>
             </wp:cNvGraphicFramePr>
@@ -316,7 +316,7 @@
               <a:graphicData uri="http://schemas.openxmlformats.org/drawingml/2006/picture">
                 <pic:pic xmlns:pic="http://schemas.openxmlformats.org/drawingml/2006/picture">
                   <pic:nvPicPr>
-                    <pic:cNvPr id="986633117" name="Imagen 1" descr="Diagrama&#10;&#10;Descripción generada automáticamente"/>
+                    <pic:cNvPr id="1" name=""/>
                     <pic:cNvPicPr/>
                   </pic:nvPicPr>
                   <pic:blipFill>
@@ -328,7 +328,7 @@
                   <pic:spPr>
                     <a:xfrm>
                       <a:off x="0" y="0"/>
-                      <a:ext cx="9144000" cy="4782185"/>
+                      <a:ext cx="9509393" cy="4748093"/>
                     </a:xfrm>
                     <a:prstGeom prst="rect">
                       <a:avLst/>
@@ -343,22 +343,29 @@
     </w:p>
     <w:p/>
     <w:p/>
+    <w:p/>
     <w:p>
       <w:r>
         <w:lastRenderedPageBreak/>
+        <w:t>Entregable Aplicación web:</w:t>
+      </w:r>
+    </w:p>
+    <w:p/>
+    <w:p>
+      <w:r>
         <w:drawing>
-          <wp:anchor distT="0" distB="0" distL="114300" distR="114300" simplePos="0" relativeHeight="251669504" behindDoc="0" locked="0" layoutInCell="1" allowOverlap="1" wp14:anchorId="11B7C3BD" wp14:editId="5CD50A5C">
+          <wp:anchor distT="0" distB="0" distL="114300" distR="114300" simplePos="0" relativeHeight="251669504" behindDoc="0" locked="0" layoutInCell="1" allowOverlap="1" wp14:anchorId="0976AB3C" wp14:editId="613FF68F">
             <wp:simplePos x="0" y="0"/>
-            <wp:positionH relativeFrom="column">
-              <wp:posOffset>2105025</wp:posOffset>
+            <wp:positionH relativeFrom="margin">
+              <wp:align>center</wp:align>
             </wp:positionH>
             <wp:positionV relativeFrom="paragraph">
-              <wp:posOffset>0</wp:posOffset>
+              <wp:posOffset>99060</wp:posOffset>
             </wp:positionV>
-            <wp:extent cx="4371975" cy="5772785"/>
-            <wp:effectExtent l="0" t="0" r="9525" b="0"/>
+            <wp:extent cx="5779135" cy="3781425"/>
+            <wp:effectExtent l="0" t="0" r="0" b="9525"/>
             <wp:wrapSquare wrapText="bothSides"/>
-            <wp:docPr id="1487662469" name="Imagen 1" descr="Diagrama&#10;&#10;Descripción generada automáticamente"/>
+            <wp:docPr id="2" name="Imagen 2"/>
             <wp:cNvGraphicFramePr>
               <a:graphicFrameLocks xmlns:a="http://schemas.openxmlformats.org/drawingml/2006/main" noChangeAspect="1"/>
             </wp:cNvGraphicFramePr>
@@ -366,7 +373,7 @@
               <a:graphicData uri="http://schemas.openxmlformats.org/drawingml/2006/picture">
                 <pic:pic xmlns:pic="http://schemas.openxmlformats.org/drawingml/2006/picture">
                   <pic:nvPicPr>
-                    <pic:cNvPr id="1487662469" name="Imagen 1" descr="Diagrama&#10;&#10;Descripción generada automáticamente"/>
+                    <pic:cNvPr id="1" name=""/>
                     <pic:cNvPicPr/>
                   </pic:nvPicPr>
                   <pic:blipFill>
@@ -384,7 +391,7 @@
                   <pic:spPr>
                     <a:xfrm>
                       <a:off x="0" y="0"/>
-                      <a:ext cx="4371975" cy="5772785"/>
+                      <a:ext cx="5779135" cy="3781425"/>
                     </a:xfrm>
                     <a:prstGeom prst="rect">
                       <a:avLst/>
@@ -393,16 +400,16 @@
                 </pic:pic>
               </a:graphicData>
             </a:graphic>
+            <wp14:sizeRelH relativeFrom="margin">
+              <wp14:pctWidth>0</wp14:pctWidth>
+            </wp14:sizeRelH>
+            <wp14:sizeRelV relativeFrom="margin">
+              <wp14:pctHeight>0</wp14:pctHeight>
+            </wp14:sizeRelV>
           </wp:anchor>
         </w:drawing>
       </w:r>
     </w:p>
-    <w:p>
-      <w:r>
-        <w:t>Entregable Aplicación web:</w:t>
-      </w:r>
-    </w:p>
-    <w:p/>
     <w:p/>
     <w:p/>
     <w:p/>
@@ -419,19 +426,24 @@
     <w:p>
       <w:r>
         <w:lastRenderedPageBreak/>
+        <w:t>Entregable Plan de dirección del proyecto:</w:t>
+      </w:r>
+    </w:p>
+    <w:p>
+      <w:r>
         <w:drawing>
-          <wp:anchor distT="0" distB="0" distL="114300" distR="114300" simplePos="0" relativeHeight="251668480" behindDoc="0" locked="0" layoutInCell="1" allowOverlap="1" wp14:anchorId="5393B78A" wp14:editId="69EA4A08">
+          <wp:anchor distT="0" distB="0" distL="114300" distR="114300" simplePos="0" relativeHeight="251670528" behindDoc="0" locked="0" layoutInCell="1" allowOverlap="1" wp14:anchorId="41401FD0" wp14:editId="77B201A6">
             <wp:simplePos x="0" y="0"/>
-            <wp:positionH relativeFrom="column">
-              <wp:posOffset>1266825</wp:posOffset>
+            <wp:positionH relativeFrom="margin">
+              <wp:align>center</wp:align>
             </wp:positionH>
             <wp:positionV relativeFrom="paragraph">
-              <wp:posOffset>244475</wp:posOffset>
+              <wp:posOffset>102870</wp:posOffset>
             </wp:positionV>
-            <wp:extent cx="7391400" cy="5163820"/>
+            <wp:extent cx="7067550" cy="4857750"/>
             <wp:effectExtent l="0" t="0" r="0" b="0"/>
             <wp:wrapSquare wrapText="bothSides"/>
-            <wp:docPr id="353586059" name="Imagen 1" descr="Diagrama&#10;&#10;Descripción generada automáticamente"/>
+            <wp:docPr id="4" name="Imagen 4"/>
             <wp:cNvGraphicFramePr>
               <a:graphicFrameLocks xmlns:a="http://schemas.openxmlformats.org/drawingml/2006/main" noChangeAspect="1"/>
             </wp:cNvGraphicFramePr>
@@ -439,7 +451,7 @@
               <a:graphicData uri="http://schemas.openxmlformats.org/drawingml/2006/picture">
                 <pic:pic xmlns:pic="http://schemas.openxmlformats.org/drawingml/2006/picture">
                   <pic:nvPicPr>
-                    <pic:cNvPr id="353586059" name="Imagen 1" descr="Diagrama&#10;&#10;Descripción generada automáticamente"/>
+                    <pic:cNvPr id="1" name=""/>
                     <pic:cNvPicPr/>
                   </pic:nvPicPr>
                   <pic:blipFill>
@@ -457,7 +469,7 @@
                   <pic:spPr>
                     <a:xfrm>
                       <a:off x="0" y="0"/>
-                      <a:ext cx="7391400" cy="5163820"/>
+                      <a:ext cx="7067550" cy="4857750"/>
                     </a:xfrm>
                     <a:prstGeom prst="rect">
                       <a:avLst/>
@@ -475,13 +487,13 @@
           </wp:anchor>
         </w:drawing>
       </w:r>
-      <w:r>
-        <w:t>Entregable Plan de dirección del proyecto:</w:t>
-      </w:r>
     </w:p>
     <w:p/>
     <w:p/>
-    <w:p/>
+    <w:p>
+      <w:bookmarkStart w:id="0" w:name="_GoBack"/>
+      <w:bookmarkEnd w:id="0"/>
+    </w:p>
     <w:sectPr>
       <w:headerReference w:type="default" r:id="rId10"/>
       <w:footerReference w:type="default" r:id="rId11"/>
@@ -498,7 +510,7 @@
 </file>
 
 <file path=word/endnotes.xml><?xml version="1.0" encoding="utf-8"?>
-<w:endnotes xmlns:wpc="http://schemas.microsoft.com/office/word/2010/wordprocessingCanvas" xmlns:cx="http://schemas.microsoft.com/office/drawing/2014/chartex" xmlns:cx1="http://schemas.microsoft.com/office/drawing/2015/9/8/chartex" xmlns:cx2="http://schemas.microsoft.com/office/drawing/2015/10/21/chartex" xmlns:cx3="http://schemas.microsoft.com/office/drawing/2016/5/9/chartex" xmlns:cx4="http://schemas.microsoft.com/office/drawing/2016/5/10/chartex" xmlns:cx5="http://schemas.microsoft.com/office/drawing/2016/5/11/chartex" xmlns:cx6="http://schemas.microsoft.com/office/drawing/2016/5/12/chartex" xmlns:cx7="http://schemas.microsoft.com/office/drawing/2016/5/13/chartex" xmlns:cx8="http://schemas.microsoft.com/office/drawing/2016/5/14/chartex" xmlns:mc="http://schemas.openxmlformats.org/markup-compatibility/2006" xmlns:aink="http://schemas.microsoft.com/office/drawing/2016/ink" xmlns:am3d="http://schemas.microsoft.com/office/drawing/2017/model3d" xmlns:o="urn:schemas-microsoft-com:office:office" xmlns:oel="http://schemas.microsoft.com/office/2019/extlst" xmlns:r="http://schemas.openxmlformats.org/officeDocument/2006/relationships" xmlns:m="http://schemas.openxmlformats.org/officeDocument/2006/math" xmlns:v="urn:schemas-microsoft-com:vml" xmlns:wp14="http://schemas.microsoft.com/office/word/2010/wordprocessingDrawing" xmlns:wp="http://schemas.openxmlformats.org/drawingml/2006/wordprocessingDrawing" xmlns:w10="urn:schemas-microsoft-com:office:word" xmlns:w="http://schemas.openxmlformats.org/wordprocessingml/2006/main" xmlns:w14="http://schemas.microsoft.com/office/word/2010/wordml" xmlns:w15="http://schemas.microsoft.com/office/word/2012/wordml" xmlns:w16cex="http://schemas.microsoft.com/office/word/2018/wordml/cex" xmlns:w16cid="http://schemas.microsoft.com/office/word/2016/wordml/cid" xmlns:w16="http://schemas.microsoft.com/office/word/2018/wordml" xmlns:w16du="http://schemas.microsoft.com/office/word/2023/wordml/word16du" xmlns:w16sdtdh="http://schemas.microsoft.com/office/word/2020/wordml/sdtdatahash" xmlns:w16se="http://schemas.microsoft.com/office/word/2015/wordml/symex" xmlns:wpg="http://schemas.microsoft.com/office/word/2010/wordprocessingGroup" xmlns:wpi="http://schemas.microsoft.com/office/word/2010/wordprocessingInk" xmlns:wne="http://schemas.microsoft.com/office/word/2006/wordml" xmlns:wps="http://schemas.microsoft.com/office/word/2010/wordprocessingShape" mc:Ignorable="w14 w15 w16se w16cid w16 w16cex w16sdtdh w16du wp14">
+<w:endnotes xmlns:wpc="http://schemas.microsoft.com/office/word/2010/wordprocessingCanvas" xmlns:cx="http://schemas.microsoft.com/office/drawing/2014/chartex" xmlns:cx1="http://schemas.microsoft.com/office/drawing/2015/9/8/chartex" xmlns:cx2="http://schemas.microsoft.com/office/drawing/2015/10/21/chartex" xmlns:cx3="http://schemas.microsoft.com/office/drawing/2016/5/9/chartex" xmlns:cx4="http://schemas.microsoft.com/office/drawing/2016/5/10/chartex" xmlns:cx5="http://schemas.microsoft.com/office/drawing/2016/5/11/chartex" xmlns:cx6="http://schemas.microsoft.com/office/drawing/2016/5/12/chartex" xmlns:cx7="http://schemas.microsoft.com/office/drawing/2016/5/13/chartex" xmlns:cx8="http://schemas.microsoft.com/office/drawing/2016/5/14/chartex" xmlns:mc="http://schemas.openxmlformats.org/markup-compatibility/2006" xmlns:aink="http://schemas.microsoft.com/office/drawing/2016/ink" xmlns:am3d="http://schemas.microsoft.com/office/drawing/2017/model3d" xmlns:o="urn:schemas-microsoft-com:office:office" xmlns:r="http://schemas.openxmlformats.org/officeDocument/2006/relationships" xmlns:m="http://schemas.openxmlformats.org/officeDocument/2006/math" xmlns:v="urn:schemas-microsoft-com:vml" xmlns:wp14="http://schemas.microsoft.com/office/word/2010/wordprocessingDrawing" xmlns:wp="http://schemas.openxmlformats.org/drawingml/2006/wordprocessingDrawing" xmlns:w10="urn:schemas-microsoft-com:office:word" xmlns:w="http://schemas.openxmlformats.org/wordprocessingml/2006/main" xmlns:w14="http://schemas.microsoft.com/office/word/2010/wordml" xmlns:w15="http://schemas.microsoft.com/office/word/2012/wordml" xmlns:w16cid="http://schemas.microsoft.com/office/word/2016/wordml/cid" xmlns:w16se="http://schemas.microsoft.com/office/word/2015/wordml/symex" xmlns:wpg="http://schemas.microsoft.com/office/word/2010/wordprocessingGroup" xmlns:wpi="http://schemas.microsoft.com/office/word/2010/wordprocessingInk" xmlns:wne="http://schemas.microsoft.com/office/word/2006/wordml" xmlns:wps="http://schemas.microsoft.com/office/word/2010/wordprocessingShape" mc:Ignorable="w14 w15 w16se w16cid wp14">
   <w:endnote w:type="separator" w:id="-1">
     <w:p>
       <w:pPr>
@@ -523,7 +535,7 @@
 </file>
 
 <file path=word/footer1.xml><?xml version="1.0" encoding="utf-8"?>
-<w:ftr xmlns:wpc="http://schemas.microsoft.com/office/word/2010/wordprocessingCanvas" xmlns:cx="http://schemas.microsoft.com/office/drawing/2014/chartex" xmlns:cx1="http://schemas.microsoft.com/office/drawing/2015/9/8/chartex" xmlns:cx2="http://schemas.microsoft.com/office/drawing/2015/10/21/chartex" xmlns:cx3="http://schemas.microsoft.com/office/drawing/2016/5/9/chartex" xmlns:cx4="http://schemas.microsoft.com/office/drawing/2016/5/10/chartex" xmlns:cx5="http://schemas.microsoft.com/office/drawing/2016/5/11/chartex" xmlns:cx6="http://schemas.microsoft.com/office/drawing/2016/5/12/chartex" xmlns:cx7="http://schemas.microsoft.com/office/drawing/2016/5/13/chartex" xmlns:cx8="http://schemas.microsoft.com/office/drawing/2016/5/14/chartex" xmlns:mc="http://schemas.openxmlformats.org/markup-compatibility/2006" xmlns:aink="http://schemas.microsoft.com/office/drawing/2016/ink" xmlns:am3d="http://schemas.microsoft.com/office/drawing/2017/model3d" xmlns:o="urn:schemas-microsoft-com:office:office" xmlns:oel="http://schemas.microsoft.com/office/2019/extlst" xmlns:r="http://schemas.openxmlformats.org/officeDocument/2006/relationships" xmlns:m="http://schemas.openxmlformats.org/officeDocument/2006/math" xmlns:v="urn:schemas-microsoft-com:vml" xmlns:wp14="http://schemas.microsoft.com/office/word/2010/wordprocessingDrawing" xmlns:wp="http://schemas.openxmlformats.org/drawingml/2006/wordprocessingDrawing" xmlns:w10="urn:schemas-microsoft-com:office:word" xmlns:w="http://schemas.openxmlformats.org/wordprocessingml/2006/main" xmlns:w14="http://schemas.microsoft.com/office/word/2010/wordml" xmlns:w15="http://schemas.microsoft.com/office/word/2012/wordml" xmlns:w16cex="http://schemas.microsoft.com/office/word/2018/wordml/cex" xmlns:w16cid="http://schemas.microsoft.com/office/word/2016/wordml/cid" xmlns:w16="http://schemas.microsoft.com/office/word/2018/wordml" xmlns:w16du="http://schemas.microsoft.com/office/word/2023/wordml/word16du" xmlns:w16sdtdh="http://schemas.microsoft.com/office/word/2020/wordml/sdtdatahash" xmlns:w16se="http://schemas.microsoft.com/office/word/2015/wordml/symex" xmlns:wpg="http://schemas.microsoft.com/office/word/2010/wordprocessingGroup" xmlns:wpi="http://schemas.microsoft.com/office/word/2010/wordprocessingInk" xmlns:wne="http://schemas.microsoft.com/office/word/2006/wordml" xmlns:wps="http://schemas.microsoft.com/office/word/2010/wordprocessingShape" mc:Ignorable="w14 w15 w16se w16cid w16 w16cex w16sdtdh w16du wp14">
+<w:ftr xmlns:wpc="http://schemas.microsoft.com/office/word/2010/wordprocessingCanvas" xmlns:cx="http://schemas.microsoft.com/office/drawing/2014/chartex" xmlns:cx1="http://schemas.microsoft.com/office/drawing/2015/9/8/chartex" xmlns:cx2="http://schemas.microsoft.com/office/drawing/2015/10/21/chartex" xmlns:cx3="http://schemas.microsoft.com/office/drawing/2016/5/9/chartex" xmlns:cx4="http://schemas.microsoft.com/office/drawing/2016/5/10/chartex" xmlns:cx5="http://schemas.microsoft.com/office/drawing/2016/5/11/chartex" xmlns:cx6="http://schemas.microsoft.com/office/drawing/2016/5/12/chartex" xmlns:cx7="http://schemas.microsoft.com/office/drawing/2016/5/13/chartex" xmlns:cx8="http://schemas.microsoft.com/office/drawing/2016/5/14/chartex" xmlns:mc="http://schemas.openxmlformats.org/markup-compatibility/2006" xmlns:aink="http://schemas.microsoft.com/office/drawing/2016/ink" xmlns:am3d="http://schemas.microsoft.com/office/drawing/2017/model3d" xmlns:o="urn:schemas-microsoft-com:office:office" xmlns:r="http://schemas.openxmlformats.org/officeDocument/2006/relationships" xmlns:m="http://schemas.openxmlformats.org/officeDocument/2006/math" xmlns:v="urn:schemas-microsoft-com:vml" xmlns:wp14="http://schemas.microsoft.com/office/word/2010/wordprocessingDrawing" xmlns:wp="http://schemas.openxmlformats.org/drawingml/2006/wordprocessingDrawing" xmlns:w10="urn:schemas-microsoft-com:office:word" xmlns:w="http://schemas.openxmlformats.org/wordprocessingml/2006/main" xmlns:w14="http://schemas.microsoft.com/office/word/2010/wordml" xmlns:w15="http://schemas.microsoft.com/office/word/2012/wordml" xmlns:w16cid="http://schemas.microsoft.com/office/word/2016/wordml/cid" xmlns:w16se="http://schemas.microsoft.com/office/word/2015/wordml/symex" xmlns:wpg="http://schemas.microsoft.com/office/word/2010/wordprocessingGroup" xmlns:wpi="http://schemas.microsoft.com/office/word/2010/wordprocessingInk" xmlns:wne="http://schemas.microsoft.com/office/word/2006/wordml" xmlns:wps="http://schemas.microsoft.com/office/word/2010/wordprocessingShape" mc:Ignorable="w14 w15 w16se w16cid wp14">
   <w:p>
     <w:pPr>
       <w:pBdr>
@@ -724,13 +736,13 @@
 </file>
 
 <file path=word/footer2.xml><?xml version="1.0" encoding="utf-8"?>
-<w:ftr xmlns:wpc="http://schemas.microsoft.com/office/word/2010/wordprocessingCanvas" xmlns:cx="http://schemas.microsoft.com/office/drawing/2014/chartex" xmlns:cx1="http://schemas.microsoft.com/office/drawing/2015/9/8/chartex" xmlns:cx2="http://schemas.microsoft.com/office/drawing/2015/10/21/chartex" xmlns:cx3="http://schemas.microsoft.com/office/drawing/2016/5/9/chartex" xmlns:cx4="http://schemas.microsoft.com/office/drawing/2016/5/10/chartex" xmlns:cx5="http://schemas.microsoft.com/office/drawing/2016/5/11/chartex" xmlns:cx6="http://schemas.microsoft.com/office/drawing/2016/5/12/chartex" xmlns:cx7="http://schemas.microsoft.com/office/drawing/2016/5/13/chartex" xmlns:cx8="http://schemas.microsoft.com/office/drawing/2016/5/14/chartex" xmlns:mc="http://schemas.openxmlformats.org/markup-compatibility/2006" xmlns:aink="http://schemas.microsoft.com/office/drawing/2016/ink" xmlns:am3d="http://schemas.microsoft.com/office/drawing/2017/model3d" xmlns:o="urn:schemas-microsoft-com:office:office" xmlns:oel="http://schemas.microsoft.com/office/2019/extlst" xmlns:r="http://schemas.openxmlformats.org/officeDocument/2006/relationships" xmlns:m="http://schemas.openxmlformats.org/officeDocument/2006/math" xmlns:v="urn:schemas-microsoft-com:vml" xmlns:wp14="http://schemas.microsoft.com/office/word/2010/wordprocessingDrawing" xmlns:wp="http://schemas.openxmlformats.org/drawingml/2006/wordprocessingDrawing" xmlns:w10="urn:schemas-microsoft-com:office:word" xmlns:w="http://schemas.openxmlformats.org/wordprocessingml/2006/main" xmlns:w14="http://schemas.microsoft.com/office/word/2010/wordml" xmlns:w15="http://schemas.microsoft.com/office/word/2012/wordml" xmlns:w16cex="http://schemas.microsoft.com/office/word/2018/wordml/cex" xmlns:w16cid="http://schemas.microsoft.com/office/word/2016/wordml/cid" xmlns:w16="http://schemas.microsoft.com/office/word/2018/wordml" xmlns:w16du="http://schemas.microsoft.com/office/word/2023/wordml/word16du" xmlns:w16sdtdh="http://schemas.microsoft.com/office/word/2020/wordml/sdtdatahash" xmlns:w16se="http://schemas.microsoft.com/office/word/2015/wordml/symex" xmlns:wpg="http://schemas.microsoft.com/office/word/2010/wordprocessingGroup" xmlns:wpi="http://schemas.microsoft.com/office/word/2010/wordprocessingInk" xmlns:wne="http://schemas.microsoft.com/office/word/2006/wordml" xmlns:wps="http://schemas.microsoft.com/office/word/2010/wordprocessingShape" mc:Ignorable="w14 w15 w16se w16cid w16 w16cex w16sdtdh w16du wp14">
+<w:ftr xmlns:wpc="http://schemas.microsoft.com/office/word/2010/wordprocessingCanvas" xmlns:cx="http://schemas.microsoft.com/office/drawing/2014/chartex" xmlns:cx1="http://schemas.microsoft.com/office/drawing/2015/9/8/chartex" xmlns:cx2="http://schemas.microsoft.com/office/drawing/2015/10/21/chartex" xmlns:cx3="http://schemas.microsoft.com/office/drawing/2016/5/9/chartex" xmlns:cx4="http://schemas.microsoft.com/office/drawing/2016/5/10/chartex" xmlns:cx5="http://schemas.microsoft.com/office/drawing/2016/5/11/chartex" xmlns:cx6="http://schemas.microsoft.com/office/drawing/2016/5/12/chartex" xmlns:cx7="http://schemas.microsoft.com/office/drawing/2016/5/13/chartex" xmlns:cx8="http://schemas.microsoft.com/office/drawing/2016/5/14/chartex" xmlns:mc="http://schemas.openxmlformats.org/markup-compatibility/2006" xmlns:aink="http://schemas.microsoft.com/office/drawing/2016/ink" xmlns:am3d="http://schemas.microsoft.com/office/drawing/2017/model3d" xmlns:o="urn:schemas-microsoft-com:office:office" xmlns:r="http://schemas.openxmlformats.org/officeDocument/2006/relationships" xmlns:m="http://schemas.openxmlformats.org/officeDocument/2006/math" xmlns:v="urn:schemas-microsoft-com:vml" xmlns:wp14="http://schemas.microsoft.com/office/word/2010/wordprocessingDrawing" xmlns:wp="http://schemas.openxmlformats.org/drawingml/2006/wordprocessingDrawing" xmlns:w10="urn:schemas-microsoft-com:office:word" xmlns:w="http://schemas.openxmlformats.org/wordprocessingml/2006/main" xmlns:w14="http://schemas.microsoft.com/office/word/2010/wordml" xmlns:w15="http://schemas.microsoft.com/office/word/2012/wordml" xmlns:w16cid="http://schemas.microsoft.com/office/word/2016/wordml/cid" xmlns:w16se="http://schemas.microsoft.com/office/word/2015/wordml/symex" xmlns:wpg="http://schemas.microsoft.com/office/word/2010/wordprocessingGroup" xmlns:wpi="http://schemas.microsoft.com/office/word/2010/wordprocessingInk" xmlns:wne="http://schemas.microsoft.com/office/word/2006/wordml" xmlns:wps="http://schemas.microsoft.com/office/word/2010/wordprocessingShape" mc:Ignorable="w14 w15 w16se w16cid wp14">
   <w:p/>
 </w:ftr>
 </file>
 
 <file path=word/footnotes.xml><?xml version="1.0" encoding="utf-8"?>
-<w:footnotes xmlns:wpc="http://schemas.microsoft.com/office/word/2010/wordprocessingCanvas" xmlns:cx="http://schemas.microsoft.com/office/drawing/2014/chartex" xmlns:cx1="http://schemas.microsoft.com/office/drawing/2015/9/8/chartex" xmlns:cx2="http://schemas.microsoft.com/office/drawing/2015/10/21/chartex" xmlns:cx3="http://schemas.microsoft.com/office/drawing/2016/5/9/chartex" xmlns:cx4="http://schemas.microsoft.com/office/drawing/2016/5/10/chartex" xmlns:cx5="http://schemas.microsoft.com/office/drawing/2016/5/11/chartex" xmlns:cx6="http://schemas.microsoft.com/office/drawing/2016/5/12/chartex" xmlns:cx7="http://schemas.microsoft.com/office/drawing/2016/5/13/chartex" xmlns:cx8="http://schemas.microsoft.com/office/drawing/2016/5/14/chartex" xmlns:mc="http://schemas.openxmlformats.org/markup-compatibility/2006" xmlns:aink="http://schemas.microsoft.com/office/drawing/2016/ink" xmlns:am3d="http://schemas.microsoft.com/office/drawing/2017/model3d" xmlns:o="urn:schemas-microsoft-com:office:office" xmlns:oel="http://schemas.microsoft.com/office/2019/extlst" xmlns:r="http://schemas.openxmlformats.org/officeDocument/2006/relationships" xmlns:m="http://schemas.openxmlformats.org/officeDocument/2006/math" xmlns:v="urn:schemas-microsoft-com:vml" xmlns:wp14="http://schemas.microsoft.com/office/word/2010/wordprocessingDrawing" xmlns:wp="http://schemas.openxmlformats.org/drawingml/2006/wordprocessingDrawing" xmlns:w10="urn:schemas-microsoft-com:office:word" xmlns:w="http://schemas.openxmlformats.org/wordprocessingml/2006/main" xmlns:w14="http://schemas.microsoft.com/office/word/2010/wordml" xmlns:w15="http://schemas.microsoft.com/office/word/2012/wordml" xmlns:w16cex="http://schemas.microsoft.com/office/word/2018/wordml/cex" xmlns:w16cid="http://schemas.microsoft.com/office/word/2016/wordml/cid" xmlns:w16="http://schemas.microsoft.com/office/word/2018/wordml" xmlns:w16du="http://schemas.microsoft.com/office/word/2023/wordml/word16du" xmlns:w16sdtdh="http://schemas.microsoft.com/office/word/2020/wordml/sdtdatahash" xmlns:w16se="http://schemas.microsoft.com/office/word/2015/wordml/symex" xmlns:wpg="http://schemas.microsoft.com/office/word/2010/wordprocessingGroup" xmlns:wpi="http://schemas.microsoft.com/office/word/2010/wordprocessingInk" xmlns:wne="http://schemas.microsoft.com/office/word/2006/wordml" xmlns:wps="http://schemas.microsoft.com/office/word/2010/wordprocessingShape" mc:Ignorable="w14 w15 w16se w16cid w16 w16cex w16sdtdh w16du wp14">
+<w:footnotes xmlns:wpc="http://schemas.microsoft.com/office/word/2010/wordprocessingCanvas" xmlns:cx="http://schemas.microsoft.com/office/drawing/2014/chartex" xmlns:cx1="http://schemas.microsoft.com/office/drawing/2015/9/8/chartex" xmlns:cx2="http://schemas.microsoft.com/office/drawing/2015/10/21/chartex" xmlns:cx3="http://schemas.microsoft.com/office/drawing/2016/5/9/chartex" xmlns:cx4="http://schemas.microsoft.com/office/drawing/2016/5/10/chartex" xmlns:cx5="http://schemas.microsoft.com/office/drawing/2016/5/11/chartex" xmlns:cx6="http://schemas.microsoft.com/office/drawing/2016/5/12/chartex" xmlns:cx7="http://schemas.microsoft.com/office/drawing/2016/5/13/chartex" xmlns:cx8="http://schemas.microsoft.com/office/drawing/2016/5/14/chartex" xmlns:mc="http://schemas.openxmlformats.org/markup-compatibility/2006" xmlns:aink="http://schemas.microsoft.com/office/drawing/2016/ink" xmlns:am3d="http://schemas.microsoft.com/office/drawing/2017/model3d" xmlns:o="urn:schemas-microsoft-com:office:office" xmlns:r="http://schemas.openxmlformats.org/officeDocument/2006/relationships" xmlns:m="http://schemas.openxmlformats.org/officeDocument/2006/math" xmlns:v="urn:schemas-microsoft-com:vml" xmlns:wp14="http://schemas.microsoft.com/office/word/2010/wordprocessingDrawing" xmlns:wp="http://schemas.openxmlformats.org/drawingml/2006/wordprocessingDrawing" xmlns:w10="urn:schemas-microsoft-com:office:word" xmlns:w="http://schemas.openxmlformats.org/wordprocessingml/2006/main" xmlns:w14="http://schemas.microsoft.com/office/word/2010/wordml" xmlns:w15="http://schemas.microsoft.com/office/word/2012/wordml" xmlns:w16cid="http://schemas.microsoft.com/office/word/2016/wordml/cid" xmlns:w16se="http://schemas.microsoft.com/office/word/2015/wordml/symex" xmlns:wpg="http://schemas.microsoft.com/office/word/2010/wordprocessingGroup" xmlns:wpi="http://schemas.microsoft.com/office/word/2010/wordprocessingInk" xmlns:wne="http://schemas.microsoft.com/office/word/2006/wordml" xmlns:wps="http://schemas.microsoft.com/office/word/2010/wordprocessingShape" mc:Ignorable="w14 w15 w16se w16cid wp14">
   <w:footnote w:type="separator" w:id="-1">
     <w:p>
       <w:pPr>
@@ -755,7 +767,7 @@
 </file>
 
 <file path=word/header1.xml><?xml version="1.0" encoding="utf-8"?>
-<w:hdr xmlns:wpc="http://schemas.microsoft.com/office/word/2010/wordprocessingCanvas" xmlns:cx="http://schemas.microsoft.com/office/drawing/2014/chartex" xmlns:cx1="http://schemas.microsoft.com/office/drawing/2015/9/8/chartex" xmlns:cx2="http://schemas.microsoft.com/office/drawing/2015/10/21/chartex" xmlns:cx3="http://schemas.microsoft.com/office/drawing/2016/5/9/chartex" xmlns:cx4="http://schemas.microsoft.com/office/drawing/2016/5/10/chartex" xmlns:cx5="http://schemas.microsoft.com/office/drawing/2016/5/11/chartex" xmlns:cx6="http://schemas.microsoft.com/office/drawing/2016/5/12/chartex" xmlns:cx7="http://schemas.microsoft.com/office/drawing/2016/5/13/chartex" xmlns:cx8="http://schemas.microsoft.com/office/drawing/2016/5/14/chartex" xmlns:mc="http://schemas.openxmlformats.org/markup-compatibility/2006" xmlns:aink="http://schemas.microsoft.com/office/drawing/2016/ink" xmlns:am3d="http://schemas.microsoft.com/office/drawing/2017/model3d" xmlns:o="urn:schemas-microsoft-com:office:office" xmlns:oel="http://schemas.microsoft.com/office/2019/extlst" xmlns:r="http://schemas.openxmlformats.org/officeDocument/2006/relationships" xmlns:m="http://schemas.openxmlformats.org/officeDocument/2006/math" xmlns:v="urn:schemas-microsoft-com:vml" xmlns:wp14="http://schemas.microsoft.com/office/word/2010/wordprocessingDrawing" xmlns:wp="http://schemas.openxmlformats.org/drawingml/2006/wordprocessingDrawing" xmlns:w10="urn:schemas-microsoft-com:office:word" xmlns:w="http://schemas.openxmlformats.org/wordprocessingml/2006/main" xmlns:w14="http://schemas.microsoft.com/office/word/2010/wordml" xmlns:w15="http://schemas.microsoft.com/office/word/2012/wordml" xmlns:w16cex="http://schemas.microsoft.com/office/word/2018/wordml/cex" xmlns:w16cid="http://schemas.microsoft.com/office/word/2016/wordml/cid" xmlns:w16="http://schemas.microsoft.com/office/word/2018/wordml" xmlns:w16du="http://schemas.microsoft.com/office/word/2023/wordml/word16du" xmlns:w16sdtdh="http://schemas.microsoft.com/office/word/2020/wordml/sdtdatahash" xmlns:w16se="http://schemas.microsoft.com/office/word/2015/wordml/symex" xmlns:wpg="http://schemas.microsoft.com/office/word/2010/wordprocessingGroup" xmlns:wpi="http://schemas.microsoft.com/office/word/2010/wordprocessingInk" xmlns:wne="http://schemas.microsoft.com/office/word/2006/wordml" xmlns:wps="http://schemas.microsoft.com/office/word/2010/wordprocessingShape" mc:Ignorable="w14 w15 w16se w16cid w16 w16cex w16sdtdh w16du wp14">
+<w:hdr xmlns:wpc="http://schemas.microsoft.com/office/word/2010/wordprocessingCanvas" xmlns:cx="http://schemas.microsoft.com/office/drawing/2014/chartex" xmlns:cx1="http://schemas.microsoft.com/office/drawing/2015/9/8/chartex" xmlns:cx2="http://schemas.microsoft.com/office/drawing/2015/10/21/chartex" xmlns:cx3="http://schemas.microsoft.com/office/drawing/2016/5/9/chartex" xmlns:cx4="http://schemas.microsoft.com/office/drawing/2016/5/10/chartex" xmlns:cx5="http://schemas.microsoft.com/office/drawing/2016/5/11/chartex" xmlns:cx6="http://schemas.microsoft.com/office/drawing/2016/5/12/chartex" xmlns:cx7="http://schemas.microsoft.com/office/drawing/2016/5/13/chartex" xmlns:cx8="http://schemas.microsoft.com/office/drawing/2016/5/14/chartex" xmlns:mc="http://schemas.openxmlformats.org/markup-compatibility/2006" xmlns:aink="http://schemas.microsoft.com/office/drawing/2016/ink" xmlns:am3d="http://schemas.microsoft.com/office/drawing/2017/model3d" xmlns:o="urn:schemas-microsoft-com:office:office" xmlns:r="http://schemas.openxmlformats.org/officeDocument/2006/relationships" xmlns:m="http://schemas.openxmlformats.org/officeDocument/2006/math" xmlns:v="urn:schemas-microsoft-com:vml" xmlns:wp14="http://schemas.microsoft.com/office/word/2010/wordprocessingDrawing" xmlns:wp="http://schemas.openxmlformats.org/drawingml/2006/wordprocessingDrawing" xmlns:w10="urn:schemas-microsoft-com:office:word" xmlns:w="http://schemas.openxmlformats.org/wordprocessingml/2006/main" xmlns:w14="http://schemas.microsoft.com/office/word/2010/wordml" xmlns:w15="http://schemas.microsoft.com/office/word/2012/wordml" xmlns:w16cid="http://schemas.microsoft.com/office/word/2016/wordml/cid" xmlns:w16se="http://schemas.microsoft.com/office/word/2015/wordml/symex" xmlns:wpg="http://schemas.microsoft.com/office/word/2010/wordprocessingGroup" xmlns:wpi="http://schemas.microsoft.com/office/word/2010/wordprocessingInk" xmlns:wne="http://schemas.microsoft.com/office/word/2006/wordml" xmlns:wps="http://schemas.microsoft.com/office/word/2010/wordprocessingShape" mc:Ignorable="w14 w15 w16se w16cid wp14">
   <w:p>
     <w:pPr>
       <w:pBdr>
@@ -790,13 +802,13 @@
 </file>
 
 <file path=word/header2.xml><?xml version="1.0" encoding="utf-8"?>
-<w:hdr xmlns:wpc="http://schemas.microsoft.com/office/word/2010/wordprocessingCanvas" xmlns:cx="http://schemas.microsoft.com/office/drawing/2014/chartex" xmlns:cx1="http://schemas.microsoft.com/office/drawing/2015/9/8/chartex" xmlns:cx2="http://schemas.microsoft.com/office/drawing/2015/10/21/chartex" xmlns:cx3="http://schemas.microsoft.com/office/drawing/2016/5/9/chartex" xmlns:cx4="http://schemas.microsoft.com/office/drawing/2016/5/10/chartex" xmlns:cx5="http://schemas.microsoft.com/office/drawing/2016/5/11/chartex" xmlns:cx6="http://schemas.microsoft.com/office/drawing/2016/5/12/chartex" xmlns:cx7="http://schemas.microsoft.com/office/drawing/2016/5/13/chartex" xmlns:cx8="http://schemas.microsoft.com/office/drawing/2016/5/14/chartex" xmlns:mc="http://schemas.openxmlformats.org/markup-compatibility/2006" xmlns:aink="http://schemas.microsoft.com/office/drawing/2016/ink" xmlns:am3d="http://schemas.microsoft.com/office/drawing/2017/model3d" xmlns:o="urn:schemas-microsoft-com:office:office" xmlns:oel="http://schemas.microsoft.com/office/2019/extlst" xmlns:r="http://schemas.openxmlformats.org/officeDocument/2006/relationships" xmlns:m="http://schemas.openxmlformats.org/officeDocument/2006/math" xmlns:v="urn:schemas-microsoft-com:vml" xmlns:wp14="http://schemas.microsoft.com/office/word/2010/wordprocessingDrawing" xmlns:wp="http://schemas.openxmlformats.org/drawingml/2006/wordprocessingDrawing" xmlns:w10="urn:schemas-microsoft-com:office:word" xmlns:w="http://schemas.openxmlformats.org/wordprocessingml/2006/main" xmlns:w14="http://schemas.microsoft.com/office/word/2010/wordml" xmlns:w15="http://schemas.microsoft.com/office/word/2012/wordml" xmlns:w16cex="http://schemas.microsoft.com/office/word/2018/wordml/cex" xmlns:w16cid="http://schemas.microsoft.com/office/word/2016/wordml/cid" xmlns:w16="http://schemas.microsoft.com/office/word/2018/wordml" xmlns:w16du="http://schemas.microsoft.com/office/word/2023/wordml/word16du" xmlns:w16sdtdh="http://schemas.microsoft.com/office/word/2020/wordml/sdtdatahash" xmlns:w16se="http://schemas.microsoft.com/office/word/2015/wordml/symex" xmlns:wpg="http://schemas.microsoft.com/office/word/2010/wordprocessingGroup" xmlns:wpi="http://schemas.microsoft.com/office/word/2010/wordprocessingInk" xmlns:wne="http://schemas.microsoft.com/office/word/2006/wordml" xmlns:wps="http://schemas.microsoft.com/office/word/2010/wordprocessingShape" mc:Ignorable="w14 w15 w16se w16cid w16 w16cex w16sdtdh w16du wp14">
+<w:hdr xmlns:wpc="http://schemas.microsoft.com/office/word/2010/wordprocessingCanvas" xmlns:cx="http://schemas.microsoft.com/office/drawing/2014/chartex" xmlns:cx1="http://schemas.microsoft.com/office/drawing/2015/9/8/chartex" xmlns:cx2="http://schemas.microsoft.com/office/drawing/2015/10/21/chartex" xmlns:cx3="http://schemas.microsoft.com/office/drawing/2016/5/9/chartex" xmlns:cx4="http://schemas.microsoft.com/office/drawing/2016/5/10/chartex" xmlns:cx5="http://schemas.microsoft.com/office/drawing/2016/5/11/chartex" xmlns:cx6="http://schemas.microsoft.com/office/drawing/2016/5/12/chartex" xmlns:cx7="http://schemas.microsoft.com/office/drawing/2016/5/13/chartex" xmlns:cx8="http://schemas.microsoft.com/office/drawing/2016/5/14/chartex" xmlns:mc="http://schemas.openxmlformats.org/markup-compatibility/2006" xmlns:aink="http://schemas.microsoft.com/office/drawing/2016/ink" xmlns:am3d="http://schemas.microsoft.com/office/drawing/2017/model3d" xmlns:o="urn:schemas-microsoft-com:office:office" xmlns:r="http://schemas.openxmlformats.org/officeDocument/2006/relationships" xmlns:m="http://schemas.openxmlformats.org/officeDocument/2006/math" xmlns:v="urn:schemas-microsoft-com:vml" xmlns:wp14="http://schemas.microsoft.com/office/word/2010/wordprocessingDrawing" xmlns:wp="http://schemas.openxmlformats.org/drawingml/2006/wordprocessingDrawing" xmlns:w10="urn:schemas-microsoft-com:office:word" xmlns:w="http://schemas.openxmlformats.org/wordprocessingml/2006/main" xmlns:w14="http://schemas.microsoft.com/office/word/2010/wordml" xmlns:w15="http://schemas.microsoft.com/office/word/2012/wordml" xmlns:w16cid="http://schemas.microsoft.com/office/word/2016/wordml/cid" xmlns:w16se="http://schemas.microsoft.com/office/word/2015/wordml/symex" xmlns:wpg="http://schemas.microsoft.com/office/word/2010/wordprocessingGroup" xmlns:wpi="http://schemas.microsoft.com/office/word/2010/wordprocessingInk" xmlns:wne="http://schemas.microsoft.com/office/word/2006/wordml" xmlns:wps="http://schemas.microsoft.com/office/word/2010/wordprocessingShape" mc:Ignorable="w14 w15 w16se w16cid wp14">
   <w:p/>
 </w:hdr>
 </file>
 
 <file path=word/styles.xml><?xml version="1.0" encoding="utf-8"?>
-<w:styles xmlns:mc="http://schemas.openxmlformats.org/markup-compatibility/2006" xmlns:r="http://schemas.openxmlformats.org/officeDocument/2006/relationships" xmlns:w="http://schemas.openxmlformats.org/wordprocessingml/2006/main" xmlns:w14="http://schemas.microsoft.com/office/word/2010/wordml" xmlns:w15="http://schemas.microsoft.com/office/word/2012/wordml" xmlns:w16cex="http://schemas.microsoft.com/office/word/2018/wordml/cex" xmlns:w16cid="http://schemas.microsoft.com/office/word/2016/wordml/cid" xmlns:w16="http://schemas.microsoft.com/office/word/2018/wordml" xmlns:w16du="http://schemas.microsoft.com/office/word/2023/wordml/word16du" xmlns:w16sdtdh="http://schemas.microsoft.com/office/word/2020/wordml/sdtdatahash" xmlns:w16se="http://schemas.microsoft.com/office/word/2015/wordml/symex" mc:Ignorable="w14 w15 w16se w16cid w16 w16cex w16sdtdh w16du">
+<w:styles xmlns:mc="http://schemas.openxmlformats.org/markup-compatibility/2006" xmlns:r="http://schemas.openxmlformats.org/officeDocument/2006/relationships" xmlns:w="http://schemas.openxmlformats.org/wordprocessingml/2006/main" xmlns:w14="http://schemas.microsoft.com/office/word/2010/wordml" xmlns:w15="http://schemas.microsoft.com/office/word/2012/wordml" xmlns:w16cid="http://schemas.microsoft.com/office/word/2016/wordml/cid" xmlns:w16se="http://schemas.microsoft.com/office/word/2015/wordml/symex" mc:Ignorable="w14 w15 w16se w16cid">
   <w:docDefaults>
     <w:rPrDefault>
       <w:rPr>
@@ -811,7 +823,7 @@
       </w:pPr>
     </w:pPrDefault>
   </w:docDefaults>
-  <w:latentStyles w:defLockedState="0" w:defUIPriority="99" w:defSemiHidden="0" w:defUnhideWhenUsed="0" w:defQFormat="0" w:count="376">
+  <w:latentStyles w:defLockedState="0" w:defUIPriority="99" w:defSemiHidden="0" w:defUnhideWhenUsed="0" w:defQFormat="0" w:count="375">
     <w:lsdException w:name="Normal" w:uiPriority="0" w:qFormat="1"/>
     <w:lsdException w:name="heading 1" w:uiPriority="9" w:qFormat="1"/>
     <w:lsdException w:name="heading 2" w:semiHidden="1" w:uiPriority="9" w:unhideWhenUsed="1" w:qFormat="1"/>
@@ -1187,7 +1199,6 @@
     <w:lsdException w:name="Smart Hyperlink" w:semiHidden="1" w:unhideWhenUsed="1"/>
     <w:lsdException w:name="Hashtag" w:semiHidden="1" w:unhideWhenUsed="1"/>
     <w:lsdException w:name="Unresolved Mention" w:semiHidden="1" w:unhideWhenUsed="1"/>
-    <w:lsdException w:name="Smart Link" w:semiHidden="1" w:unhideWhenUsed="1"/>
   </w:latentStyles>
   <w:style w:type="paragraph" w:default="1" w:styleId="Normal">
     <w:name w:val="Normal"/>

</xml_diff>

<commit_message>
[docs] changes in order to close the project plan
</commit_message>
<xml_diff>
--- a/docs/EDT.docx
+++ b/docs/EDT.docx
@@ -1,6 +1,6 @@
 
 <file path=word/document.xml><?xml version="1.0" encoding="utf-8"?>
-<w:document xmlns:wpc="http://schemas.microsoft.com/office/word/2010/wordprocessingCanvas" xmlns:cx="http://schemas.microsoft.com/office/drawing/2014/chartex" xmlns:cx1="http://schemas.microsoft.com/office/drawing/2015/9/8/chartex" xmlns:cx2="http://schemas.microsoft.com/office/drawing/2015/10/21/chartex" xmlns:cx3="http://schemas.microsoft.com/office/drawing/2016/5/9/chartex" xmlns:cx4="http://schemas.microsoft.com/office/drawing/2016/5/10/chartex" xmlns:cx5="http://schemas.microsoft.com/office/drawing/2016/5/11/chartex" xmlns:cx6="http://schemas.microsoft.com/office/drawing/2016/5/12/chartex" xmlns:cx7="http://schemas.microsoft.com/office/drawing/2016/5/13/chartex" xmlns:cx8="http://schemas.microsoft.com/office/drawing/2016/5/14/chartex" xmlns:mc="http://schemas.openxmlformats.org/markup-compatibility/2006" xmlns:aink="http://schemas.microsoft.com/office/drawing/2016/ink" xmlns:am3d="http://schemas.microsoft.com/office/drawing/2017/model3d" xmlns:o="urn:schemas-microsoft-com:office:office" xmlns:r="http://schemas.openxmlformats.org/officeDocument/2006/relationships" xmlns:m="http://schemas.openxmlformats.org/officeDocument/2006/math" xmlns:v="urn:schemas-microsoft-com:vml" xmlns:wp14="http://schemas.microsoft.com/office/word/2010/wordprocessingDrawing" xmlns:wp="http://schemas.openxmlformats.org/drawingml/2006/wordprocessingDrawing" xmlns:w10="urn:schemas-microsoft-com:office:word" xmlns:w="http://schemas.openxmlformats.org/wordprocessingml/2006/main" xmlns:w14="http://schemas.microsoft.com/office/word/2010/wordml" xmlns:w15="http://schemas.microsoft.com/office/word/2012/wordml" xmlns:w16cid="http://schemas.microsoft.com/office/word/2016/wordml/cid" xmlns:w16se="http://schemas.microsoft.com/office/word/2015/wordml/symex" xmlns:wpg="http://schemas.microsoft.com/office/word/2010/wordprocessingGroup" xmlns:wpi="http://schemas.microsoft.com/office/word/2010/wordprocessingInk" xmlns:wne="http://schemas.microsoft.com/office/word/2006/wordml" xmlns:wps="http://schemas.microsoft.com/office/word/2010/wordprocessingShape" mc:Ignorable="w14 w15 w16se w16cid wp14">
+<w:document xmlns:wpc="http://schemas.microsoft.com/office/word/2010/wordprocessingCanvas" xmlns:cx="http://schemas.microsoft.com/office/drawing/2014/chartex" xmlns:cx1="http://schemas.microsoft.com/office/drawing/2015/9/8/chartex" xmlns:cx2="http://schemas.microsoft.com/office/drawing/2015/10/21/chartex" xmlns:cx3="http://schemas.microsoft.com/office/drawing/2016/5/9/chartex" xmlns:cx4="http://schemas.microsoft.com/office/drawing/2016/5/10/chartex" xmlns:cx5="http://schemas.microsoft.com/office/drawing/2016/5/11/chartex" xmlns:cx6="http://schemas.microsoft.com/office/drawing/2016/5/12/chartex" xmlns:cx7="http://schemas.microsoft.com/office/drawing/2016/5/13/chartex" xmlns:cx8="http://schemas.microsoft.com/office/drawing/2016/5/14/chartex" xmlns:mc="http://schemas.openxmlformats.org/markup-compatibility/2006" xmlns:aink="http://schemas.microsoft.com/office/drawing/2016/ink" xmlns:am3d="http://schemas.microsoft.com/office/drawing/2017/model3d" xmlns:o="urn:schemas-microsoft-com:office:office" xmlns:oel="http://schemas.microsoft.com/office/2019/extlst" xmlns:r="http://schemas.openxmlformats.org/officeDocument/2006/relationships" xmlns:m="http://schemas.openxmlformats.org/officeDocument/2006/math" xmlns:v="urn:schemas-microsoft-com:vml" xmlns:wp14="http://schemas.microsoft.com/office/word/2010/wordprocessingDrawing" xmlns:wp="http://schemas.openxmlformats.org/drawingml/2006/wordprocessingDrawing" xmlns:w10="urn:schemas-microsoft-com:office:word" xmlns:w="http://schemas.openxmlformats.org/wordprocessingml/2006/main" xmlns:w14="http://schemas.microsoft.com/office/word/2010/wordml" xmlns:w15="http://schemas.microsoft.com/office/word/2012/wordml" xmlns:w16cex="http://schemas.microsoft.com/office/word/2018/wordml/cex" xmlns:w16cid="http://schemas.microsoft.com/office/word/2016/wordml/cid" xmlns:w16="http://schemas.microsoft.com/office/word/2018/wordml" xmlns:w16du="http://schemas.microsoft.com/office/word/2023/wordml/word16du" xmlns:w16sdtdh="http://schemas.microsoft.com/office/word/2020/wordml/sdtdatahash" xmlns:w16se="http://schemas.microsoft.com/office/word/2015/wordml/symex" xmlns:wpg="http://schemas.microsoft.com/office/word/2010/wordprocessingGroup" xmlns:wpi="http://schemas.microsoft.com/office/word/2010/wordprocessingInk" xmlns:wne="http://schemas.microsoft.com/office/word/2006/wordml" xmlns:wps="http://schemas.microsoft.com/office/word/2010/wordprocessingShape" mc:Ignorable="w14 w15 w16se w16cid w16 w16cex w16sdtdh w16du wp14">
   <w:body>
     <w:p>
       <w:r>
@@ -106,35 +106,35 @@
             <w:pPr>
               <w:jc w:val="center"/>
               <w:rPr>
-                <w:color w:val="4F81BD"/>
-                <w:sz w:val="21"/>
-                <w:szCs w:val="21"/>
+                <w:color w:val="0070C0"/>
+                <w:sz w:val="22"/>
+                <w:szCs w:val="22"/>
               </w:rPr>
             </w:pPr>
             <w:proofErr w:type="spellStart"/>
             <w:r>
               <w:rPr>
-                <w:color w:val="4F81BD"/>
-                <w:sz w:val="21"/>
-                <w:szCs w:val="21"/>
+                <w:color w:val="0070C0"/>
+                <w:sz w:val="22"/>
+                <w:szCs w:val="22"/>
               </w:rPr>
               <w:t>CityScape</w:t>
             </w:r>
             <w:proofErr w:type="spellEnd"/>
             <w:r>
               <w:rPr>
-                <w:color w:val="4F81BD"/>
-                <w:sz w:val="21"/>
-                <w:szCs w:val="21"/>
+                <w:color w:val="0070C0"/>
+                <w:sz w:val="22"/>
+                <w:szCs w:val="22"/>
               </w:rPr>
               <w:t xml:space="preserve"> </w:t>
             </w:r>
             <w:proofErr w:type="spellStart"/>
             <w:r>
               <w:rPr>
-                <w:color w:val="4F81BD"/>
-                <w:sz w:val="21"/>
-                <w:szCs w:val="21"/>
+                <w:color w:val="0070C0"/>
+                <w:sz w:val="22"/>
+                <w:szCs w:val="22"/>
               </w:rPr>
               <w:t>Rentals</w:t>
             </w:r>
@@ -165,16 +165,20 @@
             <w:pPr>
               <w:jc w:val="center"/>
               <w:rPr>
-                <w:color w:val="4F81BD"/>
-                <w:sz w:val="21"/>
-                <w:szCs w:val="21"/>
+                <w:b w:val="0"/>
+                <w:bCs/>
+                <w:color w:val="0070C0"/>
+                <w:sz w:val="22"/>
+                <w:szCs w:val="22"/>
               </w:rPr>
             </w:pPr>
             <w:r>
               <w:rPr>
-                <w:color w:val="4F81BD"/>
-                <w:sz w:val="21"/>
-                <w:szCs w:val="21"/>
+                <w:b w:val="0"/>
+                <w:bCs/>
+                <w:color w:val="0070C0"/>
+                <w:sz w:val="22"/>
+                <w:szCs w:val="22"/>
               </w:rPr>
               <w:t>2024–G3-010</w:t>
             </w:r>
@@ -210,47 +214,43 @@
               <w:spacing w:after="280"/>
               <w:jc w:val="center"/>
               <w:rPr>
-                <w:color w:val="4F81BD"/>
-                <w:sz w:val="21"/>
-                <w:szCs w:val="21"/>
+                <w:b w:val="0"/>
+                <w:bCs/>
+                <w:color w:val="0070C0"/>
+                <w:sz w:val="22"/>
+                <w:szCs w:val="22"/>
               </w:rPr>
             </w:pPr>
             <w:r>
               <w:rPr>
-                <w:color w:val="4F81BD"/>
-                <w:sz w:val="21"/>
-                <w:szCs w:val="21"/>
+                <w:b w:val="0"/>
+                <w:bCs/>
+                <w:color w:val="0070C0"/>
+                <w:sz w:val="22"/>
+                <w:szCs w:val="22"/>
               </w:rPr>
               <w:t>Álvaro Chico Castellano, David Guillén Fernández, Álvaro Jiménez Osuna,</w:t>
             </w:r>
-          </w:p>
-          <w:p>
-            <w:pPr>
-              <w:spacing w:after="280"/>
-              <w:jc w:val="center"/>
-              <w:rPr>
-                <w:color w:val="4F81BD"/>
-                <w:sz w:val="21"/>
-                <w:szCs w:val="21"/>
-              </w:rPr>
-            </w:pPr>
             <w:r>
               <w:rPr>
-                <w:color w:val="4F81BD"/>
-                <w:sz w:val="21"/>
-                <w:szCs w:val="21"/>
+                <w:b w:val="0"/>
+                <w:bCs/>
+                <w:color w:val="0070C0"/>
+                <w:sz w:val="22"/>
+                <w:szCs w:val="22"/>
+              </w:rPr>
+              <w:t xml:space="preserve"> </w:t>
+            </w:r>
+            <w:r>
+              <w:rPr>
+                <w:b w:val="0"/>
+                <w:bCs/>
+                <w:color w:val="0070C0"/>
+                <w:sz w:val="22"/>
+                <w:szCs w:val="22"/>
               </w:rPr>
               <w:t>Jaime Linares Barrera, Ángela López Oliva</w:t>
             </w:r>
-          </w:p>
-          <w:p>
-            <w:pPr>
-              <w:jc w:val="center"/>
-              <w:rPr>
-                <w:sz w:val="21"/>
-                <w:szCs w:val="21"/>
-              </w:rPr>
-            </w:pPr>
           </w:p>
         </w:tc>
         <w:tc>
@@ -277,18 +277,62 @@
             <w:pPr>
               <w:jc w:val="center"/>
               <w:rPr>
-                <w:color w:val="4F81BD"/>
-                <w:sz w:val="21"/>
-                <w:szCs w:val="21"/>
+                <w:b w:val="0"/>
+                <w:bCs/>
+                <w:color w:val="0070C0"/>
+                <w:sz w:val="22"/>
+                <w:szCs w:val="22"/>
               </w:rPr>
             </w:pPr>
             <w:r>
               <w:rPr>
-                <w:color w:val="4F81BD"/>
-                <w:sz w:val="21"/>
-                <w:szCs w:val="21"/>
+                <w:b w:val="0"/>
+                <w:bCs/>
+                <w:color w:val="0070C0"/>
+                <w:sz w:val="22"/>
+                <w:szCs w:val="22"/>
               </w:rPr>
-              <w:t>12/10/24</w:t>
+              <w:t>1</w:t>
+            </w:r>
+            <w:r>
+              <w:rPr>
+                <w:b w:val="0"/>
+                <w:bCs/>
+                <w:color w:val="0070C0"/>
+                <w:sz w:val="22"/>
+                <w:szCs w:val="22"/>
+              </w:rPr>
+              <w:t>1</w:t>
+            </w:r>
+            <w:r>
+              <w:rPr>
+                <w:b w:val="0"/>
+                <w:bCs/>
+                <w:color w:val="0070C0"/>
+                <w:sz w:val="22"/>
+                <w:szCs w:val="22"/>
+              </w:rPr>
+              <w:t>/10/</w:t>
+            </w:r>
+            <w:r>
+              <w:rPr>
+                <w:b w:val="0"/>
+                <w:bCs/>
+                <w:color w:val="0070C0"/>
+                <w:sz w:val="22"/>
+                <w:szCs w:val="22"/>
+              </w:rPr>
+              <w:t>20</w:t>
+            </w:r>
+            <w:r>
+              <w:rPr>
+                <w:b w:val="0"/>
+                <w:bCs/>
+                <w:color w:val="0070C0"/>
+                <w:sz w:val="22"/>
+                <w:szCs w:val="22"/>
+              </w:rPr>
+              <w:t>24</w:t>
             </w:r>
           </w:p>
         </w:tc>
@@ -303,6 +347,9 @@
     </w:p>
     <w:p>
       <w:r>
+        <w:rPr>
+          <w:noProof/>
+        </w:rPr>
         <w:lastRenderedPageBreak/>
         <w:drawing>
           <wp:inline distT="0" distB="0" distL="0" distR="0" wp14:anchorId="2D8AFF92" wp14:editId="454008DF">
@@ -345,7 +392,15 @@
     <w:p/>
     <w:p/>
     <w:p>
+      <w:pPr>
+        <w:rPr>
+          <w:color w:val="0070C0"/>
+        </w:rPr>
+      </w:pPr>
       <w:r>
+        <w:rPr>
+          <w:color w:val="0070C0"/>
+        </w:rPr>
         <w:lastRenderedPageBreak/>
         <w:t>Entregable Aplicación web:</w:t>
       </w:r>
@@ -353,6 +408,9 @@
     <w:p/>
     <w:p>
       <w:r>
+        <w:rPr>
+          <w:noProof/>
+        </w:rPr>
         <w:drawing>
           <wp:anchor distT="0" distB="0" distL="114300" distR="114300" simplePos="0" relativeHeight="251669504" behindDoc="0" locked="0" layoutInCell="1" allowOverlap="1" wp14:anchorId="0976AB3C" wp14:editId="613FF68F">
             <wp:simplePos x="0" y="0"/>
@@ -424,13 +482,24 @@
     <w:p/>
     <w:p/>
     <w:p>
+      <w:pPr>
+        <w:rPr>
+          <w:color w:val="0070C0"/>
+        </w:rPr>
+      </w:pPr>
       <w:r>
+        <w:rPr>
+          <w:color w:val="0070C0"/>
+        </w:rPr>
         <w:lastRenderedPageBreak/>
         <w:t>Entregable Plan de dirección del proyecto:</w:t>
       </w:r>
     </w:p>
     <w:p>
       <w:r>
+        <w:rPr>
+          <w:noProof/>
+        </w:rPr>
         <w:drawing>
           <wp:anchor distT="0" distB="0" distL="114300" distR="114300" simplePos="0" relativeHeight="251670528" behindDoc="0" locked="0" layoutInCell="1" allowOverlap="1" wp14:anchorId="41401FD0" wp14:editId="77B201A6">
             <wp:simplePos x="0" y="0"/>
@@ -490,15 +559,10 @@
     </w:p>
     <w:p/>
     <w:p/>
-    <w:p>
-      <w:bookmarkStart w:id="0" w:name="_GoBack"/>
-      <w:bookmarkEnd w:id="0"/>
-    </w:p>
+    <w:p/>
     <w:sectPr>
       <w:headerReference w:type="default" r:id="rId10"/>
       <w:footerReference w:type="default" r:id="rId11"/>
-      <w:headerReference w:type="first" r:id="rId12"/>
-      <w:footerReference w:type="first" r:id="rId13"/>
       <w:pgSz w:w="15840" w:h="12240" w:orient="landscape"/>
       <w:pgMar w:top="720" w:right="720" w:bottom="720" w:left="720" w:header="708" w:footer="708" w:gutter="0"/>
       <w:pgNumType w:start="1"/>
@@ -510,7 +574,7 @@
 </file>
 
 <file path=word/endnotes.xml><?xml version="1.0" encoding="utf-8"?>
-<w:endnotes xmlns:wpc="http://schemas.microsoft.com/office/word/2010/wordprocessingCanvas" xmlns:cx="http://schemas.microsoft.com/office/drawing/2014/chartex" xmlns:cx1="http://schemas.microsoft.com/office/drawing/2015/9/8/chartex" xmlns:cx2="http://schemas.microsoft.com/office/drawing/2015/10/21/chartex" xmlns:cx3="http://schemas.microsoft.com/office/drawing/2016/5/9/chartex" xmlns:cx4="http://schemas.microsoft.com/office/drawing/2016/5/10/chartex" xmlns:cx5="http://schemas.microsoft.com/office/drawing/2016/5/11/chartex" xmlns:cx6="http://schemas.microsoft.com/office/drawing/2016/5/12/chartex" xmlns:cx7="http://schemas.microsoft.com/office/drawing/2016/5/13/chartex" xmlns:cx8="http://schemas.microsoft.com/office/drawing/2016/5/14/chartex" xmlns:mc="http://schemas.openxmlformats.org/markup-compatibility/2006" xmlns:aink="http://schemas.microsoft.com/office/drawing/2016/ink" xmlns:am3d="http://schemas.microsoft.com/office/drawing/2017/model3d" xmlns:o="urn:schemas-microsoft-com:office:office" xmlns:r="http://schemas.openxmlformats.org/officeDocument/2006/relationships" xmlns:m="http://schemas.openxmlformats.org/officeDocument/2006/math" xmlns:v="urn:schemas-microsoft-com:vml" xmlns:wp14="http://schemas.microsoft.com/office/word/2010/wordprocessingDrawing" xmlns:wp="http://schemas.openxmlformats.org/drawingml/2006/wordprocessingDrawing" xmlns:w10="urn:schemas-microsoft-com:office:word" xmlns:w="http://schemas.openxmlformats.org/wordprocessingml/2006/main" xmlns:w14="http://schemas.microsoft.com/office/word/2010/wordml" xmlns:w15="http://schemas.microsoft.com/office/word/2012/wordml" xmlns:w16cid="http://schemas.microsoft.com/office/word/2016/wordml/cid" xmlns:w16se="http://schemas.microsoft.com/office/word/2015/wordml/symex" xmlns:wpg="http://schemas.microsoft.com/office/word/2010/wordprocessingGroup" xmlns:wpi="http://schemas.microsoft.com/office/word/2010/wordprocessingInk" xmlns:wne="http://schemas.microsoft.com/office/word/2006/wordml" xmlns:wps="http://schemas.microsoft.com/office/word/2010/wordprocessingShape" mc:Ignorable="w14 w15 w16se w16cid wp14">
+<w:endnotes xmlns:wpc="http://schemas.microsoft.com/office/word/2010/wordprocessingCanvas" xmlns:cx="http://schemas.microsoft.com/office/drawing/2014/chartex" xmlns:cx1="http://schemas.microsoft.com/office/drawing/2015/9/8/chartex" xmlns:cx2="http://schemas.microsoft.com/office/drawing/2015/10/21/chartex" xmlns:cx3="http://schemas.microsoft.com/office/drawing/2016/5/9/chartex" xmlns:cx4="http://schemas.microsoft.com/office/drawing/2016/5/10/chartex" xmlns:cx5="http://schemas.microsoft.com/office/drawing/2016/5/11/chartex" xmlns:cx6="http://schemas.microsoft.com/office/drawing/2016/5/12/chartex" xmlns:cx7="http://schemas.microsoft.com/office/drawing/2016/5/13/chartex" xmlns:cx8="http://schemas.microsoft.com/office/drawing/2016/5/14/chartex" xmlns:mc="http://schemas.openxmlformats.org/markup-compatibility/2006" xmlns:aink="http://schemas.microsoft.com/office/drawing/2016/ink" xmlns:am3d="http://schemas.microsoft.com/office/drawing/2017/model3d" xmlns:o="urn:schemas-microsoft-com:office:office" xmlns:oel="http://schemas.microsoft.com/office/2019/extlst" xmlns:r="http://schemas.openxmlformats.org/officeDocument/2006/relationships" xmlns:m="http://schemas.openxmlformats.org/officeDocument/2006/math" xmlns:v="urn:schemas-microsoft-com:vml" xmlns:wp14="http://schemas.microsoft.com/office/word/2010/wordprocessingDrawing" xmlns:wp="http://schemas.openxmlformats.org/drawingml/2006/wordprocessingDrawing" xmlns:w10="urn:schemas-microsoft-com:office:word" xmlns:w="http://schemas.openxmlformats.org/wordprocessingml/2006/main" xmlns:w14="http://schemas.microsoft.com/office/word/2010/wordml" xmlns:w15="http://schemas.microsoft.com/office/word/2012/wordml" xmlns:w16cex="http://schemas.microsoft.com/office/word/2018/wordml/cex" xmlns:w16cid="http://schemas.microsoft.com/office/word/2016/wordml/cid" xmlns:w16="http://schemas.microsoft.com/office/word/2018/wordml" xmlns:w16du="http://schemas.microsoft.com/office/word/2023/wordml/word16du" xmlns:w16sdtdh="http://schemas.microsoft.com/office/word/2020/wordml/sdtdatahash" xmlns:w16se="http://schemas.microsoft.com/office/word/2015/wordml/symex" xmlns:wpg="http://schemas.microsoft.com/office/word/2010/wordprocessingGroup" xmlns:wpi="http://schemas.microsoft.com/office/word/2010/wordprocessingInk" xmlns:wne="http://schemas.microsoft.com/office/word/2006/wordml" xmlns:wps="http://schemas.microsoft.com/office/word/2010/wordprocessingShape" mc:Ignorable="w14 w15 w16se w16cid w16 w16cex w16sdtdh w16du wp14">
   <w:endnote w:type="separator" w:id="-1">
     <w:p>
       <w:pPr>
@@ -535,7 +599,7 @@
 </file>
 
 <file path=word/footer1.xml><?xml version="1.0" encoding="utf-8"?>
-<w:ftr xmlns:wpc="http://schemas.microsoft.com/office/word/2010/wordprocessingCanvas" xmlns:cx="http://schemas.microsoft.com/office/drawing/2014/chartex" xmlns:cx1="http://schemas.microsoft.com/office/drawing/2015/9/8/chartex" xmlns:cx2="http://schemas.microsoft.com/office/drawing/2015/10/21/chartex" xmlns:cx3="http://schemas.microsoft.com/office/drawing/2016/5/9/chartex" xmlns:cx4="http://schemas.microsoft.com/office/drawing/2016/5/10/chartex" xmlns:cx5="http://schemas.microsoft.com/office/drawing/2016/5/11/chartex" xmlns:cx6="http://schemas.microsoft.com/office/drawing/2016/5/12/chartex" xmlns:cx7="http://schemas.microsoft.com/office/drawing/2016/5/13/chartex" xmlns:cx8="http://schemas.microsoft.com/office/drawing/2016/5/14/chartex" xmlns:mc="http://schemas.openxmlformats.org/markup-compatibility/2006" xmlns:aink="http://schemas.microsoft.com/office/drawing/2016/ink" xmlns:am3d="http://schemas.microsoft.com/office/drawing/2017/model3d" xmlns:o="urn:schemas-microsoft-com:office:office" xmlns:r="http://schemas.openxmlformats.org/officeDocument/2006/relationships" xmlns:m="http://schemas.openxmlformats.org/officeDocument/2006/math" xmlns:v="urn:schemas-microsoft-com:vml" xmlns:wp14="http://schemas.microsoft.com/office/word/2010/wordprocessingDrawing" xmlns:wp="http://schemas.openxmlformats.org/drawingml/2006/wordprocessingDrawing" xmlns:w10="urn:schemas-microsoft-com:office:word" xmlns:w="http://schemas.openxmlformats.org/wordprocessingml/2006/main" xmlns:w14="http://schemas.microsoft.com/office/word/2010/wordml" xmlns:w15="http://schemas.microsoft.com/office/word/2012/wordml" xmlns:w16cid="http://schemas.microsoft.com/office/word/2016/wordml/cid" xmlns:w16se="http://schemas.microsoft.com/office/word/2015/wordml/symex" xmlns:wpg="http://schemas.microsoft.com/office/word/2010/wordprocessingGroup" xmlns:wpi="http://schemas.microsoft.com/office/word/2010/wordprocessingInk" xmlns:wne="http://schemas.microsoft.com/office/word/2006/wordml" xmlns:wps="http://schemas.microsoft.com/office/word/2010/wordprocessingShape" mc:Ignorable="w14 w15 w16se w16cid wp14">
+<w:ftr xmlns:wpc="http://schemas.microsoft.com/office/word/2010/wordprocessingCanvas" xmlns:cx="http://schemas.microsoft.com/office/drawing/2014/chartex" xmlns:cx1="http://schemas.microsoft.com/office/drawing/2015/9/8/chartex" xmlns:cx2="http://schemas.microsoft.com/office/drawing/2015/10/21/chartex" xmlns:cx3="http://schemas.microsoft.com/office/drawing/2016/5/9/chartex" xmlns:cx4="http://schemas.microsoft.com/office/drawing/2016/5/10/chartex" xmlns:cx5="http://schemas.microsoft.com/office/drawing/2016/5/11/chartex" xmlns:cx6="http://schemas.microsoft.com/office/drawing/2016/5/12/chartex" xmlns:cx7="http://schemas.microsoft.com/office/drawing/2016/5/13/chartex" xmlns:cx8="http://schemas.microsoft.com/office/drawing/2016/5/14/chartex" xmlns:mc="http://schemas.openxmlformats.org/markup-compatibility/2006" xmlns:aink="http://schemas.microsoft.com/office/drawing/2016/ink" xmlns:am3d="http://schemas.microsoft.com/office/drawing/2017/model3d" xmlns:o="urn:schemas-microsoft-com:office:office" xmlns:oel="http://schemas.microsoft.com/office/2019/extlst" xmlns:r="http://schemas.openxmlformats.org/officeDocument/2006/relationships" xmlns:m="http://schemas.openxmlformats.org/officeDocument/2006/math" xmlns:v="urn:schemas-microsoft-com:vml" xmlns:wp14="http://schemas.microsoft.com/office/word/2010/wordprocessingDrawing" xmlns:wp="http://schemas.openxmlformats.org/drawingml/2006/wordprocessingDrawing" xmlns:w10="urn:schemas-microsoft-com:office:word" xmlns:w="http://schemas.openxmlformats.org/wordprocessingml/2006/main" xmlns:w14="http://schemas.microsoft.com/office/word/2010/wordml" xmlns:w15="http://schemas.microsoft.com/office/word/2012/wordml" xmlns:w16cex="http://schemas.microsoft.com/office/word/2018/wordml/cex" xmlns:w16cid="http://schemas.microsoft.com/office/word/2016/wordml/cid" xmlns:w16="http://schemas.microsoft.com/office/word/2018/wordml" xmlns:w16du="http://schemas.microsoft.com/office/word/2023/wordml/word16du" xmlns:w16sdtdh="http://schemas.microsoft.com/office/word/2020/wordml/sdtdatahash" xmlns:w16se="http://schemas.microsoft.com/office/word/2015/wordml/symex" xmlns:wpg="http://schemas.microsoft.com/office/word/2010/wordprocessingGroup" xmlns:wpi="http://schemas.microsoft.com/office/word/2010/wordprocessingInk" xmlns:wne="http://schemas.microsoft.com/office/word/2006/wordml" xmlns:wps="http://schemas.microsoft.com/office/word/2010/wordprocessingShape" mc:Ignorable="w14 w15 w16se w16cid w16 w16cex w16sdtdh w16du wp14">
   <w:p>
     <w:pPr>
       <w:pBdr>
@@ -717,7 +781,7 @@
       <w:jc w:val="right"/>
       <w:rPr>
         <w:rFonts w:ascii="Balthazar" w:eastAsia="Balthazar" w:hAnsi="Balthazar" w:cs="Balthazar"/>
-        <w:color w:val="000000"/>
+        <w:color w:val="FFFFFF" w:themeColor="background1"/>
         <w:sz w:val="22"/>
         <w:szCs w:val="22"/>
       </w:rPr>
@@ -725,7 +789,7 @@
     <w:r>
       <w:rPr>
         <w:rFonts w:ascii="Balthazar" w:eastAsia="Balthazar" w:hAnsi="Balthazar" w:cs="Balthazar"/>
-        <w:color w:val="000000"/>
+        <w:color w:val="FFFFFF" w:themeColor="background1"/>
         <w:sz w:val="22"/>
         <w:szCs w:val="22"/>
       </w:rPr>
@@ -735,14 +799,8 @@
 </w:ftr>
 </file>
 
-<file path=word/footer2.xml><?xml version="1.0" encoding="utf-8"?>
-<w:ftr xmlns:wpc="http://schemas.microsoft.com/office/word/2010/wordprocessingCanvas" xmlns:cx="http://schemas.microsoft.com/office/drawing/2014/chartex" xmlns:cx1="http://schemas.microsoft.com/office/drawing/2015/9/8/chartex" xmlns:cx2="http://schemas.microsoft.com/office/drawing/2015/10/21/chartex" xmlns:cx3="http://schemas.microsoft.com/office/drawing/2016/5/9/chartex" xmlns:cx4="http://schemas.microsoft.com/office/drawing/2016/5/10/chartex" xmlns:cx5="http://schemas.microsoft.com/office/drawing/2016/5/11/chartex" xmlns:cx6="http://schemas.microsoft.com/office/drawing/2016/5/12/chartex" xmlns:cx7="http://schemas.microsoft.com/office/drawing/2016/5/13/chartex" xmlns:cx8="http://schemas.microsoft.com/office/drawing/2016/5/14/chartex" xmlns:mc="http://schemas.openxmlformats.org/markup-compatibility/2006" xmlns:aink="http://schemas.microsoft.com/office/drawing/2016/ink" xmlns:am3d="http://schemas.microsoft.com/office/drawing/2017/model3d" xmlns:o="urn:schemas-microsoft-com:office:office" xmlns:r="http://schemas.openxmlformats.org/officeDocument/2006/relationships" xmlns:m="http://schemas.openxmlformats.org/officeDocument/2006/math" xmlns:v="urn:schemas-microsoft-com:vml" xmlns:wp14="http://schemas.microsoft.com/office/word/2010/wordprocessingDrawing" xmlns:wp="http://schemas.openxmlformats.org/drawingml/2006/wordprocessingDrawing" xmlns:w10="urn:schemas-microsoft-com:office:word" xmlns:w="http://schemas.openxmlformats.org/wordprocessingml/2006/main" xmlns:w14="http://schemas.microsoft.com/office/word/2010/wordml" xmlns:w15="http://schemas.microsoft.com/office/word/2012/wordml" xmlns:w16cid="http://schemas.microsoft.com/office/word/2016/wordml/cid" xmlns:w16se="http://schemas.microsoft.com/office/word/2015/wordml/symex" xmlns:wpg="http://schemas.microsoft.com/office/word/2010/wordprocessingGroup" xmlns:wpi="http://schemas.microsoft.com/office/word/2010/wordprocessingInk" xmlns:wne="http://schemas.microsoft.com/office/word/2006/wordml" xmlns:wps="http://schemas.microsoft.com/office/word/2010/wordprocessingShape" mc:Ignorable="w14 w15 w16se w16cid wp14">
-  <w:p/>
-</w:ftr>
-</file>
-
 <file path=word/footnotes.xml><?xml version="1.0" encoding="utf-8"?>
-<w:footnotes xmlns:wpc="http://schemas.microsoft.com/office/word/2010/wordprocessingCanvas" xmlns:cx="http://schemas.microsoft.com/office/drawing/2014/chartex" xmlns:cx1="http://schemas.microsoft.com/office/drawing/2015/9/8/chartex" xmlns:cx2="http://schemas.microsoft.com/office/drawing/2015/10/21/chartex" xmlns:cx3="http://schemas.microsoft.com/office/drawing/2016/5/9/chartex" xmlns:cx4="http://schemas.microsoft.com/office/drawing/2016/5/10/chartex" xmlns:cx5="http://schemas.microsoft.com/office/drawing/2016/5/11/chartex" xmlns:cx6="http://schemas.microsoft.com/office/drawing/2016/5/12/chartex" xmlns:cx7="http://schemas.microsoft.com/office/drawing/2016/5/13/chartex" xmlns:cx8="http://schemas.microsoft.com/office/drawing/2016/5/14/chartex" xmlns:mc="http://schemas.openxmlformats.org/markup-compatibility/2006" xmlns:aink="http://schemas.microsoft.com/office/drawing/2016/ink" xmlns:am3d="http://schemas.microsoft.com/office/drawing/2017/model3d" xmlns:o="urn:schemas-microsoft-com:office:office" xmlns:r="http://schemas.openxmlformats.org/officeDocument/2006/relationships" xmlns:m="http://schemas.openxmlformats.org/officeDocument/2006/math" xmlns:v="urn:schemas-microsoft-com:vml" xmlns:wp14="http://schemas.microsoft.com/office/word/2010/wordprocessingDrawing" xmlns:wp="http://schemas.openxmlformats.org/drawingml/2006/wordprocessingDrawing" xmlns:w10="urn:schemas-microsoft-com:office:word" xmlns:w="http://schemas.openxmlformats.org/wordprocessingml/2006/main" xmlns:w14="http://schemas.microsoft.com/office/word/2010/wordml" xmlns:w15="http://schemas.microsoft.com/office/word/2012/wordml" xmlns:w16cid="http://schemas.microsoft.com/office/word/2016/wordml/cid" xmlns:w16se="http://schemas.microsoft.com/office/word/2015/wordml/symex" xmlns:wpg="http://schemas.microsoft.com/office/word/2010/wordprocessingGroup" xmlns:wpi="http://schemas.microsoft.com/office/word/2010/wordprocessingInk" xmlns:wne="http://schemas.microsoft.com/office/word/2006/wordml" xmlns:wps="http://schemas.microsoft.com/office/word/2010/wordprocessingShape" mc:Ignorable="w14 w15 w16se w16cid wp14">
+<w:footnotes xmlns:wpc="http://schemas.microsoft.com/office/word/2010/wordprocessingCanvas" xmlns:cx="http://schemas.microsoft.com/office/drawing/2014/chartex" xmlns:cx1="http://schemas.microsoft.com/office/drawing/2015/9/8/chartex" xmlns:cx2="http://schemas.microsoft.com/office/drawing/2015/10/21/chartex" xmlns:cx3="http://schemas.microsoft.com/office/drawing/2016/5/9/chartex" xmlns:cx4="http://schemas.microsoft.com/office/drawing/2016/5/10/chartex" xmlns:cx5="http://schemas.microsoft.com/office/drawing/2016/5/11/chartex" xmlns:cx6="http://schemas.microsoft.com/office/drawing/2016/5/12/chartex" xmlns:cx7="http://schemas.microsoft.com/office/drawing/2016/5/13/chartex" xmlns:cx8="http://schemas.microsoft.com/office/drawing/2016/5/14/chartex" xmlns:mc="http://schemas.openxmlformats.org/markup-compatibility/2006" xmlns:aink="http://schemas.microsoft.com/office/drawing/2016/ink" xmlns:am3d="http://schemas.microsoft.com/office/drawing/2017/model3d" xmlns:o="urn:schemas-microsoft-com:office:office" xmlns:oel="http://schemas.microsoft.com/office/2019/extlst" xmlns:r="http://schemas.openxmlformats.org/officeDocument/2006/relationships" xmlns:m="http://schemas.openxmlformats.org/officeDocument/2006/math" xmlns:v="urn:schemas-microsoft-com:vml" xmlns:wp14="http://schemas.microsoft.com/office/word/2010/wordprocessingDrawing" xmlns:wp="http://schemas.openxmlformats.org/drawingml/2006/wordprocessingDrawing" xmlns:w10="urn:schemas-microsoft-com:office:word" xmlns:w="http://schemas.openxmlformats.org/wordprocessingml/2006/main" xmlns:w14="http://schemas.microsoft.com/office/word/2010/wordml" xmlns:w15="http://schemas.microsoft.com/office/word/2012/wordml" xmlns:w16cex="http://schemas.microsoft.com/office/word/2018/wordml/cex" xmlns:w16cid="http://schemas.microsoft.com/office/word/2016/wordml/cid" xmlns:w16="http://schemas.microsoft.com/office/word/2018/wordml" xmlns:w16du="http://schemas.microsoft.com/office/word/2023/wordml/word16du" xmlns:w16sdtdh="http://schemas.microsoft.com/office/word/2020/wordml/sdtdatahash" xmlns:w16se="http://schemas.microsoft.com/office/word/2015/wordml/symex" xmlns:wpg="http://schemas.microsoft.com/office/word/2010/wordprocessingGroup" xmlns:wpi="http://schemas.microsoft.com/office/word/2010/wordprocessingInk" xmlns:wne="http://schemas.microsoft.com/office/word/2006/wordml" xmlns:wps="http://schemas.microsoft.com/office/word/2010/wordprocessingShape" mc:Ignorable="w14 w15 w16se w16cid w16 w16cex w16sdtdh w16du wp14">
   <w:footnote w:type="separator" w:id="-1">
     <w:p>
       <w:pPr>
@@ -767,7 +825,7 @@
 </file>
 
 <file path=word/header1.xml><?xml version="1.0" encoding="utf-8"?>
-<w:hdr xmlns:wpc="http://schemas.microsoft.com/office/word/2010/wordprocessingCanvas" xmlns:cx="http://schemas.microsoft.com/office/drawing/2014/chartex" xmlns:cx1="http://schemas.microsoft.com/office/drawing/2015/9/8/chartex" xmlns:cx2="http://schemas.microsoft.com/office/drawing/2015/10/21/chartex" xmlns:cx3="http://schemas.microsoft.com/office/drawing/2016/5/9/chartex" xmlns:cx4="http://schemas.microsoft.com/office/drawing/2016/5/10/chartex" xmlns:cx5="http://schemas.microsoft.com/office/drawing/2016/5/11/chartex" xmlns:cx6="http://schemas.microsoft.com/office/drawing/2016/5/12/chartex" xmlns:cx7="http://schemas.microsoft.com/office/drawing/2016/5/13/chartex" xmlns:cx8="http://schemas.microsoft.com/office/drawing/2016/5/14/chartex" xmlns:mc="http://schemas.openxmlformats.org/markup-compatibility/2006" xmlns:aink="http://schemas.microsoft.com/office/drawing/2016/ink" xmlns:am3d="http://schemas.microsoft.com/office/drawing/2017/model3d" xmlns:o="urn:schemas-microsoft-com:office:office" xmlns:r="http://schemas.openxmlformats.org/officeDocument/2006/relationships" xmlns:m="http://schemas.openxmlformats.org/officeDocument/2006/math" xmlns:v="urn:schemas-microsoft-com:vml" xmlns:wp14="http://schemas.microsoft.com/office/word/2010/wordprocessingDrawing" xmlns:wp="http://schemas.openxmlformats.org/drawingml/2006/wordprocessingDrawing" xmlns:w10="urn:schemas-microsoft-com:office:word" xmlns:w="http://schemas.openxmlformats.org/wordprocessingml/2006/main" xmlns:w14="http://schemas.microsoft.com/office/word/2010/wordml" xmlns:w15="http://schemas.microsoft.com/office/word/2012/wordml" xmlns:w16cid="http://schemas.microsoft.com/office/word/2016/wordml/cid" xmlns:w16se="http://schemas.microsoft.com/office/word/2015/wordml/symex" xmlns:wpg="http://schemas.microsoft.com/office/word/2010/wordprocessingGroup" xmlns:wpi="http://schemas.microsoft.com/office/word/2010/wordprocessingInk" xmlns:wne="http://schemas.microsoft.com/office/word/2006/wordml" xmlns:wps="http://schemas.microsoft.com/office/word/2010/wordprocessingShape" mc:Ignorable="w14 w15 w16se w16cid wp14">
+<w:hdr xmlns:wpc="http://schemas.microsoft.com/office/word/2010/wordprocessingCanvas" xmlns:cx="http://schemas.microsoft.com/office/drawing/2014/chartex" xmlns:cx1="http://schemas.microsoft.com/office/drawing/2015/9/8/chartex" xmlns:cx2="http://schemas.microsoft.com/office/drawing/2015/10/21/chartex" xmlns:cx3="http://schemas.microsoft.com/office/drawing/2016/5/9/chartex" xmlns:cx4="http://schemas.microsoft.com/office/drawing/2016/5/10/chartex" xmlns:cx5="http://schemas.microsoft.com/office/drawing/2016/5/11/chartex" xmlns:cx6="http://schemas.microsoft.com/office/drawing/2016/5/12/chartex" xmlns:cx7="http://schemas.microsoft.com/office/drawing/2016/5/13/chartex" xmlns:cx8="http://schemas.microsoft.com/office/drawing/2016/5/14/chartex" xmlns:mc="http://schemas.openxmlformats.org/markup-compatibility/2006" xmlns:aink="http://schemas.microsoft.com/office/drawing/2016/ink" xmlns:am3d="http://schemas.microsoft.com/office/drawing/2017/model3d" xmlns:o="urn:schemas-microsoft-com:office:office" xmlns:oel="http://schemas.microsoft.com/office/2019/extlst" xmlns:r="http://schemas.openxmlformats.org/officeDocument/2006/relationships" xmlns:m="http://schemas.openxmlformats.org/officeDocument/2006/math" xmlns:v="urn:schemas-microsoft-com:vml" xmlns:wp14="http://schemas.microsoft.com/office/word/2010/wordprocessingDrawing" xmlns:wp="http://schemas.openxmlformats.org/drawingml/2006/wordprocessingDrawing" xmlns:w10="urn:schemas-microsoft-com:office:word" xmlns:w="http://schemas.openxmlformats.org/wordprocessingml/2006/main" xmlns:w14="http://schemas.microsoft.com/office/word/2010/wordml" xmlns:w15="http://schemas.microsoft.com/office/word/2012/wordml" xmlns:w16cex="http://schemas.microsoft.com/office/word/2018/wordml/cex" xmlns:w16cid="http://schemas.microsoft.com/office/word/2016/wordml/cid" xmlns:w16="http://schemas.microsoft.com/office/word/2018/wordml" xmlns:w16du="http://schemas.microsoft.com/office/word/2023/wordml/word16du" xmlns:w16sdtdh="http://schemas.microsoft.com/office/word/2020/wordml/sdtdatahash" xmlns:w16se="http://schemas.microsoft.com/office/word/2015/wordml/symex" xmlns:wpg="http://schemas.microsoft.com/office/word/2010/wordprocessingGroup" xmlns:wpi="http://schemas.microsoft.com/office/word/2010/wordprocessingInk" xmlns:wne="http://schemas.microsoft.com/office/word/2006/wordml" xmlns:wps="http://schemas.microsoft.com/office/word/2010/wordprocessingShape" mc:Ignorable="w14 w15 w16se w16cid w16 w16cex w16sdtdh w16du wp14">
   <w:p>
     <w:pPr>
       <w:pBdr>
@@ -801,14 +859,8 @@
 </w:hdr>
 </file>
 
-<file path=word/header2.xml><?xml version="1.0" encoding="utf-8"?>
-<w:hdr xmlns:wpc="http://schemas.microsoft.com/office/word/2010/wordprocessingCanvas" xmlns:cx="http://schemas.microsoft.com/office/drawing/2014/chartex" xmlns:cx1="http://schemas.microsoft.com/office/drawing/2015/9/8/chartex" xmlns:cx2="http://schemas.microsoft.com/office/drawing/2015/10/21/chartex" xmlns:cx3="http://schemas.microsoft.com/office/drawing/2016/5/9/chartex" xmlns:cx4="http://schemas.microsoft.com/office/drawing/2016/5/10/chartex" xmlns:cx5="http://schemas.microsoft.com/office/drawing/2016/5/11/chartex" xmlns:cx6="http://schemas.microsoft.com/office/drawing/2016/5/12/chartex" xmlns:cx7="http://schemas.microsoft.com/office/drawing/2016/5/13/chartex" xmlns:cx8="http://schemas.microsoft.com/office/drawing/2016/5/14/chartex" xmlns:mc="http://schemas.openxmlformats.org/markup-compatibility/2006" xmlns:aink="http://schemas.microsoft.com/office/drawing/2016/ink" xmlns:am3d="http://schemas.microsoft.com/office/drawing/2017/model3d" xmlns:o="urn:schemas-microsoft-com:office:office" xmlns:r="http://schemas.openxmlformats.org/officeDocument/2006/relationships" xmlns:m="http://schemas.openxmlformats.org/officeDocument/2006/math" xmlns:v="urn:schemas-microsoft-com:vml" xmlns:wp14="http://schemas.microsoft.com/office/word/2010/wordprocessingDrawing" xmlns:wp="http://schemas.openxmlformats.org/drawingml/2006/wordprocessingDrawing" xmlns:w10="urn:schemas-microsoft-com:office:word" xmlns:w="http://schemas.openxmlformats.org/wordprocessingml/2006/main" xmlns:w14="http://schemas.microsoft.com/office/word/2010/wordml" xmlns:w15="http://schemas.microsoft.com/office/word/2012/wordml" xmlns:w16cid="http://schemas.microsoft.com/office/word/2016/wordml/cid" xmlns:w16se="http://schemas.microsoft.com/office/word/2015/wordml/symex" xmlns:wpg="http://schemas.microsoft.com/office/word/2010/wordprocessingGroup" xmlns:wpi="http://schemas.microsoft.com/office/word/2010/wordprocessingInk" xmlns:wne="http://schemas.microsoft.com/office/word/2006/wordml" xmlns:wps="http://schemas.microsoft.com/office/word/2010/wordprocessingShape" mc:Ignorable="w14 w15 w16se w16cid wp14">
-  <w:p/>
-</w:hdr>
-</file>
-
 <file path=word/styles.xml><?xml version="1.0" encoding="utf-8"?>
-<w:styles xmlns:mc="http://schemas.openxmlformats.org/markup-compatibility/2006" xmlns:r="http://schemas.openxmlformats.org/officeDocument/2006/relationships" xmlns:w="http://schemas.openxmlformats.org/wordprocessingml/2006/main" xmlns:w14="http://schemas.microsoft.com/office/word/2010/wordml" xmlns:w15="http://schemas.microsoft.com/office/word/2012/wordml" xmlns:w16cid="http://schemas.microsoft.com/office/word/2016/wordml/cid" xmlns:w16se="http://schemas.microsoft.com/office/word/2015/wordml/symex" mc:Ignorable="w14 w15 w16se w16cid">
+<w:styles xmlns:mc="http://schemas.openxmlformats.org/markup-compatibility/2006" xmlns:r="http://schemas.openxmlformats.org/officeDocument/2006/relationships" xmlns:w="http://schemas.openxmlformats.org/wordprocessingml/2006/main" xmlns:w14="http://schemas.microsoft.com/office/word/2010/wordml" xmlns:w15="http://schemas.microsoft.com/office/word/2012/wordml" xmlns:w16cex="http://schemas.microsoft.com/office/word/2018/wordml/cex" xmlns:w16cid="http://schemas.microsoft.com/office/word/2016/wordml/cid" xmlns:w16="http://schemas.microsoft.com/office/word/2018/wordml" xmlns:w16du="http://schemas.microsoft.com/office/word/2023/wordml/word16du" xmlns:w16sdtdh="http://schemas.microsoft.com/office/word/2020/wordml/sdtdatahash" xmlns:w16se="http://schemas.microsoft.com/office/word/2015/wordml/symex" mc:Ignorable="w14 w15 w16se w16cid w16 w16cex w16sdtdh w16du">
   <w:docDefaults>
     <w:rPrDefault>
       <w:rPr>
@@ -823,7 +875,7 @@
       </w:pPr>
     </w:pPrDefault>
   </w:docDefaults>
-  <w:latentStyles w:defLockedState="0" w:defUIPriority="99" w:defSemiHidden="0" w:defUnhideWhenUsed="0" w:defQFormat="0" w:count="375">
+  <w:latentStyles w:defLockedState="0" w:defUIPriority="99" w:defSemiHidden="0" w:defUnhideWhenUsed="0" w:defQFormat="0" w:count="376">
     <w:lsdException w:name="Normal" w:uiPriority="0" w:qFormat="1"/>
     <w:lsdException w:name="heading 1" w:uiPriority="9" w:qFormat="1"/>
     <w:lsdException w:name="heading 2" w:semiHidden="1" w:uiPriority="9" w:unhideWhenUsed="1" w:qFormat="1"/>
@@ -1199,6 +1251,7 @@
     <w:lsdException w:name="Smart Hyperlink" w:semiHidden="1" w:unhideWhenUsed="1"/>
     <w:lsdException w:name="Hashtag" w:semiHidden="1" w:unhideWhenUsed="1"/>
     <w:lsdException w:name="Unresolved Mention" w:semiHidden="1" w:unhideWhenUsed="1"/>
+    <w:lsdException w:name="Smart Link" w:semiHidden="1" w:unhideWhenUsed="1"/>
   </w:latentStyles>
   <w:style w:type="paragraph" w:default="1" w:styleId="Normal">
     <w:name w:val="Normal"/>
@@ -1398,6 +1451,50 @@
         <w:right w:w="108" w:type="dxa"/>
       </w:tblCellMar>
     </w:tblPr>
+  </w:style>
+  <w:style w:type="paragraph" w:styleId="Encabezado">
+    <w:name w:val="header"/>
+    <w:basedOn w:val="Normal"/>
+    <w:link w:val="EncabezadoCar"/>
+    <w:uiPriority w:val="99"/>
+    <w:unhideWhenUsed/>
+    <w:rsid w:val="00CF4E1C"/>
+    <w:pPr>
+      <w:tabs>
+        <w:tab w:val="center" w:pos="4252"/>
+        <w:tab w:val="right" w:pos="8504"/>
+      </w:tabs>
+      <w:spacing w:after="0" w:line="240" w:lineRule="auto"/>
+    </w:pPr>
+  </w:style>
+  <w:style w:type="character" w:customStyle="1" w:styleId="EncabezadoCar">
+    <w:name w:val="Encabezado Car"/>
+    <w:basedOn w:val="Fuentedeprrafopredeter"/>
+    <w:link w:val="Encabezado"/>
+    <w:uiPriority w:val="99"/>
+    <w:rsid w:val="00CF4E1C"/>
+  </w:style>
+  <w:style w:type="paragraph" w:styleId="Piedepgina">
+    <w:name w:val="footer"/>
+    <w:basedOn w:val="Normal"/>
+    <w:link w:val="PiedepginaCar"/>
+    <w:uiPriority w:val="99"/>
+    <w:unhideWhenUsed/>
+    <w:rsid w:val="00CF4E1C"/>
+    <w:pPr>
+      <w:tabs>
+        <w:tab w:val="center" w:pos="4252"/>
+        <w:tab w:val="right" w:pos="8504"/>
+      </w:tabs>
+      <w:spacing w:after="0" w:line="240" w:lineRule="auto"/>
+    </w:pPr>
+  </w:style>
+  <w:style w:type="character" w:customStyle="1" w:styleId="PiedepginaCar">
+    <w:name w:val="Pie de página Car"/>
+    <w:basedOn w:val="Fuentedeprrafopredeter"/>
+    <w:link w:val="Piedepgina"/>
+    <w:uiPriority w:val="99"/>
+    <w:rsid w:val="00CF4E1C"/>
   </w:style>
 </w:styles>
 </file>

</xml_diff>